<commit_message>
Working livestream feature & Minor fixes
- Fixed livestream_gui
- Fixed screenshot_gui
- Minor change to screenshot encoding. Changes are updated promptly on both server's and client's side.
- Added None check for serverProgram.Close()
- Fixed server_gui's wrong started attribute (should be connected)
- Changed IP and Ports boxes to default value
- Removed several print() calls.
- Removed redundant functions in input_handler.py
- Function_gui now creates livestream_gui correctly.
- Small fixes to client.py
</commit_message>
<xml_diff>
--- a/README.docx
+++ b/README.docx
@@ -4507,16 +4507,7 @@
                 <w:szCs w:val="24"/>
                 <w:vertAlign w:val="superscript"/>
               </w:rPr>
-              <w:t>2</w:t>
-            </w:r>
-            <w:r>
-              <w:rPr>
-                <w:rFonts w:eastAsia="Times New Roman" w:cs="Arial"/>
-                <w:color w:val="FF0000"/>
-                <w:szCs w:val="24"/>
-                <w:vertAlign w:val="superscript"/>
-              </w:rPr>
-              <w:t>)</w:t>
+              <w:t>2)</w:t>
             </w:r>
             <w:r>
               <w:rPr>
@@ -5234,16 +5225,7 @@
                 <w:szCs w:val="24"/>
                 <w:vertAlign w:val="superscript"/>
               </w:rPr>
-              <w:t>3</w:t>
-            </w:r>
-            <w:r>
-              <w:rPr>
-                <w:rFonts w:eastAsia="Times New Roman" w:cs="Arial"/>
-                <w:color w:val="FF0000"/>
-                <w:szCs w:val="24"/>
-                <w:vertAlign w:val="superscript"/>
-              </w:rPr>
-              <w:t>)</w:t>
+              <w:t>3)</w:t>
             </w:r>
             <w:r>
               <w:rPr>
@@ -5362,16 +5344,7 @@
                 <w:szCs w:val="24"/>
                 <w:vertAlign w:val="superscript"/>
               </w:rPr>
-              <w:t>4</w:t>
-            </w:r>
-            <w:r>
-              <w:rPr>
-                <w:rFonts w:eastAsia="Times New Roman" w:cs="Arial"/>
-                <w:color w:val="FF0000"/>
-                <w:szCs w:val="24"/>
-                <w:vertAlign w:val="superscript"/>
-              </w:rPr>
-              <w:t>)</w:t>
+              <w:t>4)</w:t>
             </w:r>
           </w:p>
         </w:tc>
@@ -6345,7 +6318,7 @@
           <w:iCs/>
           <w:sz w:val="22"/>
         </w:rPr>
-        <w:t xml:space="preserve"> - </w:t>
+        <w:t xml:space="preserve"> - client</w:t>
       </w:r>
       <w:r>
         <w:rPr>
@@ -6354,7 +6327,7 @@
           <w:iCs/>
           <w:sz w:val="22"/>
         </w:rPr>
-        <w:t>client</w:t>
+        <w:t xml:space="preserve"> &gt; File </w:t>
       </w:r>
       <w:r>
         <w:rPr>
@@ -6363,7 +6336,7 @@
           <w:iCs/>
           <w:sz w:val="22"/>
         </w:rPr>
-        <w:t xml:space="preserve"> &gt; File </w:t>
+        <w:t>stream_gui</w:t>
       </w:r>
       <w:r>
         <w:rPr>
@@ -6372,8 +6345,9 @@
           <w:iCs/>
           <w:sz w:val="22"/>
         </w:rPr>
-        <w:t>stream_gui</w:t>
-      </w:r>
+        <w:t xml:space="preserve">.py &gt; class </w:t>
+      </w:r>
+      <w:proofErr w:type="spellStart"/>
       <w:r>
         <w:rPr>
           <w:rFonts w:eastAsia="Times New Roman" w:cs="Arial"/>
@@ -6381,16 +6355,6 @@
           <w:iCs/>
           <w:sz w:val="22"/>
         </w:rPr>
-        <w:t xml:space="preserve">.py &gt; class </w:t>
-      </w:r>
-      <w:proofErr w:type="spellStart"/>
-      <w:r>
-        <w:rPr>
-          <w:rFonts w:eastAsia="Times New Roman" w:cs="Arial"/>
-          <w:i/>
-          <w:iCs/>
-          <w:sz w:val="22"/>
-        </w:rPr>
         <w:t>StreamGUI</w:t>
       </w:r>
       <w:proofErr w:type="spellEnd"/>
@@ -6931,23 +6895,7 @@
           <w:color w:val="000000"/>
           <w:szCs w:val="24"/>
         </w:rPr>
-        <w:t xml:space="preserve"> </w:t>
-      </w:r>
-      <w:r>
-        <w:rPr>
-          <w:rFonts w:eastAsia="Times New Roman" w:cs="Arial"/>
-          <w:color w:val="000000"/>
-          <w:szCs w:val="24"/>
-        </w:rPr>
-        <w:t>LOCK_TIMEOUT</w:t>
-      </w:r>
-      <w:r>
-        <w:rPr>
-          <w:rFonts w:eastAsia="Times New Roman" w:cs="Arial"/>
-          <w:color w:val="000000"/>
-          <w:szCs w:val="24"/>
-        </w:rPr>
-        <w:t xml:space="preserve"> </w:t>
+        <w:t xml:space="preserve"> LOCK_TIMEOUT </w:t>
       </w:r>
       <w:proofErr w:type="spellStart"/>
       <w:r>
@@ -10295,10 +10243,10 @@
       </w:r>
       <w:proofErr w:type="spellEnd"/>
       <w:r>
-        <w:t>(self</w:t>
-      </w:r>
-      <w:r>
-        <w:t>, reply</w:t>
+        <w:t>(</w:t>
+      </w:r>
+      <w:r>
+        <w:t>reply</w:t>
       </w:r>
       <w:r>
         <w:t>)</w:t>
@@ -28721,1139 +28669,1136 @@
           <w:i w:val="0"/>
           <w:iCs/>
         </w:rPr>
-        <w:t>livestream_handler</w:t>
-      </w:r>
-      <w:r>
+        <w:t>livestream_handler.py</w:t>
+      </w:r>
+    </w:p>
+    <w:p>
+      <w:pPr>
+        <w:pStyle w:val="Heading3"/>
+      </w:pPr>
+      <w:r>
+        <w:rPr>
+          <w:highlight w:val="yellow"/>
+        </w:rPr>
+        <w:t xml:space="preserve">class </w:t>
+      </w:r>
+      <w:proofErr w:type="spellStart"/>
+      <w:r>
+        <w:rPr>
+          <w:highlight w:val="yellow"/>
+        </w:rPr>
+        <w:t>LivestreamHandler</w:t>
+      </w:r>
+      <w:proofErr w:type="spellEnd"/>
+    </w:p>
+    <w:p>
+      <w:pPr>
+        <w:pStyle w:val="normal2"/>
+      </w:pPr>
+      <w:r>
+        <w:t xml:space="preserve">Handler </w:t>
+      </w:r>
+      <w:proofErr w:type="spellStart"/>
+      <w:r>
+        <w:t>xử</w:t>
+      </w:r>
+      <w:proofErr w:type="spellEnd"/>
+      <w:r>
+        <w:t xml:space="preserve"> </w:t>
+      </w:r>
+      <w:proofErr w:type="spellStart"/>
+      <w:r>
+        <w:t>lý</w:t>
+      </w:r>
+      <w:proofErr w:type="spellEnd"/>
+      <w:r>
+        <w:t xml:space="preserve"> </w:t>
+      </w:r>
+      <w:proofErr w:type="spellStart"/>
+      <w:r>
+        <w:t>những</w:t>
+      </w:r>
+      <w:proofErr w:type="spellEnd"/>
+      <w:r>
+        <w:t xml:space="preserve"> </w:t>
+      </w:r>
+      <w:proofErr w:type="spellStart"/>
+      <w:r>
+        <w:t>yêu</w:t>
+      </w:r>
+      <w:proofErr w:type="spellEnd"/>
+      <w:r>
+        <w:t xml:space="preserve"> </w:t>
+      </w:r>
+      <w:proofErr w:type="spellStart"/>
+      <w:r>
+        <w:t>cầu</w:t>
+      </w:r>
+      <w:proofErr w:type="spellEnd"/>
+      <w:r>
+        <w:t xml:space="preserve"> </w:t>
+      </w:r>
+      <w:proofErr w:type="spellStart"/>
+      <w:r>
+        <w:t>liên</w:t>
+      </w:r>
+      <w:proofErr w:type="spellEnd"/>
+      <w:r>
+        <w:t xml:space="preserve"> </w:t>
+      </w:r>
+      <w:proofErr w:type="spellStart"/>
+      <w:r>
+        <w:t>quan</w:t>
+      </w:r>
+      <w:proofErr w:type="spellEnd"/>
+      <w:r>
+        <w:t xml:space="preserve"> </w:t>
+      </w:r>
+      <w:proofErr w:type="spellStart"/>
+      <w:r>
+        <w:t>đến</w:t>
+      </w:r>
+      <w:proofErr w:type="spellEnd"/>
+      <w:r>
+        <w:t xml:space="preserve"> </w:t>
+      </w:r>
+      <w:proofErr w:type="spellStart"/>
+      <w:r>
+        <w:t>việc</w:t>
+      </w:r>
+      <w:proofErr w:type="spellEnd"/>
+      <w:r>
+        <w:t xml:space="preserve"> </w:t>
+      </w:r>
+      <w:proofErr w:type="spellStart"/>
+      <w:r>
+        <w:t>phát</w:t>
+      </w:r>
+      <w:proofErr w:type="spellEnd"/>
+      <w:r>
+        <w:t xml:space="preserve"> </w:t>
+      </w:r>
+      <w:proofErr w:type="spellStart"/>
+      <w:r>
+        <w:t>trực</w:t>
+      </w:r>
+      <w:proofErr w:type="spellEnd"/>
+      <w:r>
+        <w:t xml:space="preserve"> </w:t>
+      </w:r>
+      <w:proofErr w:type="spellStart"/>
+      <w:r>
+        <w:t>tiếp</w:t>
+      </w:r>
+      <w:proofErr w:type="spellEnd"/>
+      <w:r>
+        <w:t xml:space="preserve"> </w:t>
+      </w:r>
+      <w:proofErr w:type="spellStart"/>
+      <w:r>
+        <w:t>màn</w:t>
+      </w:r>
+      <w:proofErr w:type="spellEnd"/>
+      <w:r>
+        <w:t xml:space="preserve"> </w:t>
+      </w:r>
+      <w:proofErr w:type="spellStart"/>
+      <w:r>
+        <w:t>hình</w:t>
+      </w:r>
+      <w:proofErr w:type="spellEnd"/>
+      <w:r>
+        <w:t>.</w:t>
+      </w:r>
+    </w:p>
+    <w:p>
+      <w:pPr>
+        <w:pStyle w:val="Heading4"/>
+      </w:pPr>
+      <w:proofErr w:type="spellStart"/>
+      <w:r>
+        <w:t>LivestreamHandler</w:t>
+      </w:r>
+      <w:r>
+        <w:t>.Execute</w:t>
+      </w:r>
+      <w:proofErr w:type="spellEnd"/>
+      <w:r>
+        <w:t>(</w:t>
+      </w:r>
+      <w:proofErr w:type="spellStart"/>
+      <w:r>
+        <w:t>reqCode</w:t>
+      </w:r>
+      <w:proofErr w:type="spellEnd"/>
+      <w:r>
+        <w:t>, data)</w:t>
+      </w:r>
+    </w:p>
+    <w:p>
+      <w:pPr>
+        <w:pStyle w:val="normal3"/>
+      </w:pPr>
+      <w:proofErr w:type="spellStart"/>
+      <w:r>
+        <w:t>Phân</w:t>
+      </w:r>
+      <w:proofErr w:type="spellEnd"/>
+      <w:r>
+        <w:t xml:space="preserve"> </w:t>
+      </w:r>
+      <w:proofErr w:type="spellStart"/>
+      <w:r>
+        <w:t>tích</w:t>
+      </w:r>
+      <w:proofErr w:type="spellEnd"/>
+      <w:r>
+        <w:t xml:space="preserve"> </w:t>
+      </w:r>
+      <w:proofErr w:type="spellStart"/>
+      <w:r>
+        <w:t>reqCode</w:t>
+      </w:r>
+      <w:proofErr w:type="spellEnd"/>
+      <w:r>
+        <w:t xml:space="preserve">, data </w:t>
+      </w:r>
+      <w:proofErr w:type="spellStart"/>
+      <w:r>
+        <w:t>và</w:t>
+      </w:r>
+      <w:proofErr w:type="spellEnd"/>
+      <w:r>
+        <w:t xml:space="preserve"> </w:t>
+      </w:r>
+      <w:proofErr w:type="spellStart"/>
+      <w:r>
+        <w:t>xử</w:t>
+      </w:r>
+      <w:proofErr w:type="spellEnd"/>
+      <w:r>
+        <w:t xml:space="preserve"> </w:t>
+      </w:r>
+      <w:proofErr w:type="spellStart"/>
+      <w:r>
+        <w:t>lý</w:t>
+      </w:r>
+      <w:proofErr w:type="spellEnd"/>
+      <w:r>
+        <w:t xml:space="preserve"> </w:t>
+      </w:r>
+      <w:proofErr w:type="spellStart"/>
+      <w:r>
+        <w:t>yêu</w:t>
+      </w:r>
+      <w:proofErr w:type="spellEnd"/>
+      <w:r>
+        <w:t xml:space="preserve"> </w:t>
+      </w:r>
+      <w:proofErr w:type="spellStart"/>
+      <w:r>
+        <w:t>cầu</w:t>
+      </w:r>
+      <w:proofErr w:type="spellEnd"/>
+      <w:r>
+        <w:t>.</w:t>
+      </w:r>
+    </w:p>
+    <w:p>
+      <w:pPr>
+        <w:pStyle w:val="normal3"/>
+      </w:pPr>
+      <w:proofErr w:type="spellStart"/>
+      <w:r>
+        <w:t>Nếu</w:t>
+      </w:r>
+      <w:proofErr w:type="spellEnd"/>
+      <w:r>
+        <w:t xml:space="preserve"> </w:t>
+      </w:r>
+      <w:proofErr w:type="spellStart"/>
+      <w:r>
+        <w:t>yêu</w:t>
+      </w:r>
+      <w:proofErr w:type="spellEnd"/>
+      <w:r>
+        <w:t xml:space="preserve"> </w:t>
+      </w:r>
+      <w:proofErr w:type="spellStart"/>
+      <w:r>
+        <w:t>cầu</w:t>
+      </w:r>
+      <w:proofErr w:type="spellEnd"/>
+      <w:r>
+        <w:t xml:space="preserve"> </w:t>
+      </w:r>
+      <w:proofErr w:type="spellStart"/>
+      <w:r>
+        <w:t>là</w:t>
+      </w:r>
+      <w:proofErr w:type="spellEnd"/>
+      <w:r>
+        <w:t xml:space="preserve"> “START”, </w:t>
+      </w:r>
+      <w:proofErr w:type="spellStart"/>
+      <w:r>
+        <w:t>hàm</w:t>
+      </w:r>
+      <w:proofErr w:type="spellEnd"/>
+      <w:r>
+        <w:t xml:space="preserve"> </w:t>
+      </w:r>
+      <w:proofErr w:type="spellStart"/>
+      <w:r>
+        <w:t>tạo</w:t>
+      </w:r>
+      <w:proofErr w:type="spellEnd"/>
+      <w:r>
+        <w:t xml:space="preserve"> ra </w:t>
+      </w:r>
+      <w:proofErr w:type="spellStart"/>
+      <w:r>
+        <w:t>một</w:t>
+      </w:r>
+      <w:proofErr w:type="spellEnd"/>
+      <w:r>
+        <w:t xml:space="preserve"> </w:t>
+      </w:r>
+      <w:proofErr w:type="spellStart"/>
+      <w:r>
+        <w:t>luồng</w:t>
+      </w:r>
+      <w:proofErr w:type="spellEnd"/>
+      <w:r>
+        <w:t xml:space="preserve"> </w:t>
+      </w:r>
+      <w:proofErr w:type="spellStart"/>
+      <w:r>
+        <w:t>xử</w:t>
+      </w:r>
+      <w:proofErr w:type="spellEnd"/>
+      <w:r>
+        <w:t xml:space="preserve"> </w:t>
+      </w:r>
+      <w:proofErr w:type="spellStart"/>
+      <w:r>
+        <w:t>lý</w:t>
+      </w:r>
+      <w:proofErr w:type="spellEnd"/>
+      <w:r>
+        <w:t xml:space="preserve"> con</w:t>
+      </w:r>
+      <w:r>
+        <w:t xml:space="preserve"> </w:t>
+      </w:r>
+      <w:proofErr w:type="spellStart"/>
+      <w:r>
+        <w:t>chạy</w:t>
+      </w:r>
+      <w:proofErr w:type="spellEnd"/>
+      <w:r>
+        <w:t xml:space="preserve"> </w:t>
+      </w:r>
+      <w:proofErr w:type="spellStart"/>
+      <w:r>
+        <w:t>hàm</w:t>
+      </w:r>
+      <w:proofErr w:type="spellEnd"/>
+      <w:r>
+        <w:t xml:space="preserve"> </w:t>
+      </w:r>
+      <w:r>
+        <w:rPr>
+          <w:rFonts w:ascii="Consolas" w:hAnsi="Consolas"/>
+        </w:rPr>
+        <w:t>Livestream</w:t>
+      </w:r>
+      <w:r>
+        <w:rPr>
+          <w:rFonts w:ascii="Consolas" w:hAnsi="Consolas"/>
+        </w:rPr>
+        <w:t>.</w:t>
+      </w:r>
+    </w:p>
+    <w:p>
+      <w:pPr>
+        <w:pStyle w:val="normal3"/>
+      </w:pPr>
+      <w:proofErr w:type="spellStart"/>
+      <w:r>
+        <w:t>Nếu</w:t>
+      </w:r>
+      <w:proofErr w:type="spellEnd"/>
+      <w:r>
+        <w:t xml:space="preserve"> </w:t>
+      </w:r>
+      <w:proofErr w:type="spellStart"/>
+      <w:r>
+        <w:t>yêu</w:t>
+      </w:r>
+      <w:proofErr w:type="spellEnd"/>
+      <w:r>
+        <w:t xml:space="preserve"> </w:t>
+      </w:r>
+      <w:proofErr w:type="spellStart"/>
+      <w:r>
+        <w:t>cầu</w:t>
+      </w:r>
+      <w:proofErr w:type="spellEnd"/>
+      <w:r>
+        <w:t xml:space="preserve"> </w:t>
+      </w:r>
+      <w:proofErr w:type="spellStart"/>
+      <w:r>
+        <w:t>là</w:t>
+      </w:r>
+      <w:proofErr w:type="spellEnd"/>
+      <w:r>
+        <w:t xml:space="preserve"> “STOP”, </w:t>
+      </w:r>
+      <w:proofErr w:type="spellStart"/>
+      <w:r>
+        <w:t>kết</w:t>
+      </w:r>
+      <w:proofErr w:type="spellEnd"/>
+      <w:r>
+        <w:t xml:space="preserve"> </w:t>
+      </w:r>
+      <w:proofErr w:type="spellStart"/>
+      <w:r>
+        <w:t>thúc</w:t>
+      </w:r>
+      <w:proofErr w:type="spellEnd"/>
+      <w:r>
+        <w:t xml:space="preserve"> </w:t>
+      </w:r>
+      <w:proofErr w:type="spellStart"/>
+      <w:r>
+        <w:t>luồng</w:t>
+      </w:r>
+      <w:proofErr w:type="spellEnd"/>
+      <w:r>
+        <w:t xml:space="preserve"> </w:t>
+      </w:r>
+      <w:proofErr w:type="spellStart"/>
+      <w:r>
+        <w:t>xử</w:t>
+      </w:r>
+      <w:proofErr w:type="spellEnd"/>
+      <w:r>
+        <w:t xml:space="preserve"> </w:t>
+      </w:r>
+      <w:proofErr w:type="spellStart"/>
+      <w:r>
+        <w:t>lý</w:t>
+      </w:r>
+      <w:proofErr w:type="spellEnd"/>
+      <w:r>
+        <w:t xml:space="preserve"> </w:t>
+      </w:r>
+      <w:proofErr w:type="spellStart"/>
+      <w:r>
+        <w:t>trên</w:t>
+      </w:r>
+      <w:proofErr w:type="spellEnd"/>
+      <w:r>
+        <w:t>.</w:t>
+      </w:r>
+    </w:p>
+    <w:p>
+      <w:pPr>
+        <w:pStyle w:val="normal3"/>
+      </w:pPr>
+      <w:proofErr w:type="spellStart"/>
+      <w:r>
+        <w:t>Mọi</w:t>
+      </w:r>
+      <w:proofErr w:type="spellEnd"/>
+      <w:r>
+        <w:t xml:space="preserve"> </w:t>
+      </w:r>
+      <w:proofErr w:type="spellStart"/>
+      <w:r>
+        <w:t>sự</w:t>
+      </w:r>
+      <w:proofErr w:type="spellEnd"/>
+      <w:r>
+        <w:t xml:space="preserve"> </w:t>
+      </w:r>
+      <w:proofErr w:type="spellStart"/>
+      <w:r>
+        <w:t>cố</w:t>
+      </w:r>
+      <w:proofErr w:type="spellEnd"/>
+      <w:r>
+        <w:t xml:space="preserve"> </w:t>
+      </w:r>
+      <w:proofErr w:type="spellStart"/>
+      <w:r>
+        <w:t>xảy</w:t>
+      </w:r>
+      <w:proofErr w:type="spellEnd"/>
+      <w:r>
+        <w:t xml:space="preserve"> ra </w:t>
+      </w:r>
+      <w:proofErr w:type="spellStart"/>
+      <w:r>
+        <w:t>trên</w:t>
+      </w:r>
+      <w:proofErr w:type="spellEnd"/>
+      <w:r>
+        <w:t xml:space="preserve"> </w:t>
+      </w:r>
+      <w:proofErr w:type="spellStart"/>
+      <w:r>
+        <w:t>luồng</w:t>
+      </w:r>
+      <w:proofErr w:type="spellEnd"/>
+      <w:r>
+        <w:t xml:space="preserve"> </w:t>
+      </w:r>
+      <w:proofErr w:type="spellStart"/>
+      <w:r>
+        <w:t>xử</w:t>
+      </w:r>
+      <w:proofErr w:type="spellEnd"/>
+      <w:r>
+        <w:t xml:space="preserve"> </w:t>
+      </w:r>
+      <w:proofErr w:type="spellStart"/>
+      <w:r>
+        <w:t>lý</w:t>
+      </w:r>
+      <w:proofErr w:type="spellEnd"/>
+      <w:r>
+        <w:t xml:space="preserve"> </w:t>
+      </w:r>
+      <w:proofErr w:type="spellStart"/>
+      <w:r>
+        <w:t>gửi</w:t>
+      </w:r>
+      <w:proofErr w:type="spellEnd"/>
+      <w:r>
+        <w:t xml:space="preserve"> </w:t>
+      </w:r>
+      <w:proofErr w:type="spellStart"/>
+      <w:r>
+        <w:t>hình</w:t>
+      </w:r>
+      <w:proofErr w:type="spellEnd"/>
+      <w:r>
+        <w:t xml:space="preserve"> </w:t>
+      </w:r>
+      <w:proofErr w:type="spellStart"/>
+      <w:r>
+        <w:t>đều</w:t>
+      </w:r>
+      <w:proofErr w:type="spellEnd"/>
+      <w:r>
+        <w:t xml:space="preserve"> </w:t>
+      </w:r>
+      <w:proofErr w:type="spellStart"/>
+      <w:r>
+        <w:t>yêu</w:t>
+      </w:r>
+      <w:proofErr w:type="spellEnd"/>
+      <w:r>
+        <w:t xml:space="preserve"> </w:t>
+      </w:r>
+      <w:proofErr w:type="spellStart"/>
+      <w:r>
+        <w:t>cầu</w:t>
+      </w:r>
+      <w:proofErr w:type="spellEnd"/>
+      <w:r>
+        <w:t xml:space="preserve"> </w:t>
+      </w:r>
+      <w:proofErr w:type="spellStart"/>
+      <w:r>
+        <w:t>lệnh</w:t>
+      </w:r>
+      <w:proofErr w:type="spellEnd"/>
+      <w:r>
+        <w:t xml:space="preserve"> “STOP” </w:t>
+      </w:r>
+      <w:proofErr w:type="spellStart"/>
+      <w:r>
+        <w:t>rồi</w:t>
+      </w:r>
+      <w:proofErr w:type="spellEnd"/>
+      <w:r>
+        <w:t xml:space="preserve"> “START” </w:t>
+      </w:r>
+      <w:proofErr w:type="spellStart"/>
+      <w:r>
+        <w:t>một</w:t>
+      </w:r>
+      <w:proofErr w:type="spellEnd"/>
+      <w:r>
+        <w:t xml:space="preserve"> </w:t>
+      </w:r>
+      <w:proofErr w:type="spellStart"/>
+      <w:r>
+        <w:t>lần</w:t>
+      </w:r>
+      <w:proofErr w:type="spellEnd"/>
+      <w:r>
+        <w:t xml:space="preserve"> </w:t>
+      </w:r>
+      <w:proofErr w:type="spellStart"/>
+      <w:r>
+        <w:t>nữa</w:t>
+      </w:r>
+      <w:proofErr w:type="spellEnd"/>
+      <w:r>
+        <w:t>.</w:t>
+      </w:r>
+    </w:p>
+    <w:p>
+      <w:pPr>
+        <w:pStyle w:val="Heading4"/>
+      </w:pPr>
+      <w:r>
+        <w:t>Livestream(</w:t>
+      </w:r>
+      <w:proofErr w:type="spellStart"/>
+      <w:r>
+        <w:t>hostSocket</w:t>
+      </w:r>
+      <w:proofErr w:type="spellEnd"/>
+      <w:r>
+        <w:t>)</w:t>
+      </w:r>
+    </w:p>
+    <w:p>
+      <w:pPr>
+        <w:pStyle w:val="normal3"/>
+      </w:pPr>
+      <w:proofErr w:type="spellStart"/>
+      <w:r>
+        <w:t>Hàm</w:t>
+      </w:r>
+      <w:proofErr w:type="spellEnd"/>
+      <w:r>
+        <w:t xml:space="preserve"> </w:t>
+      </w:r>
+      <w:proofErr w:type="spellStart"/>
+      <w:r>
+        <w:t>chịu</w:t>
+      </w:r>
+      <w:proofErr w:type="spellEnd"/>
+      <w:r>
+        <w:t xml:space="preserve"> </w:t>
+      </w:r>
+      <w:proofErr w:type="spellStart"/>
+      <w:r>
+        <w:t>trách</w:t>
+      </w:r>
+      <w:proofErr w:type="spellEnd"/>
+      <w:r>
+        <w:t xml:space="preserve"> </w:t>
+      </w:r>
+      <w:proofErr w:type="spellStart"/>
+      <w:r>
+        <w:t>nhiệm</w:t>
+      </w:r>
+      <w:proofErr w:type="spellEnd"/>
+      <w:r>
+        <w:t xml:space="preserve"> </w:t>
+      </w:r>
+      <w:proofErr w:type="spellStart"/>
+      <w:r>
+        <w:t>gửi</w:t>
+      </w:r>
+      <w:proofErr w:type="spellEnd"/>
+      <w:r>
+        <w:t xml:space="preserve"> </w:t>
+      </w:r>
+      <w:proofErr w:type="spellStart"/>
+      <w:r>
+        <w:t>liên</w:t>
+      </w:r>
+      <w:proofErr w:type="spellEnd"/>
+      <w:r>
+        <w:t xml:space="preserve"> </w:t>
+      </w:r>
+      <w:proofErr w:type="spellStart"/>
+      <w:r>
+        <w:t>tục</w:t>
+      </w:r>
+      <w:proofErr w:type="spellEnd"/>
+      <w:r>
+        <w:t xml:space="preserve"> </w:t>
+      </w:r>
+      <w:proofErr w:type="spellStart"/>
+      <w:r>
+        <w:t>những</w:t>
+      </w:r>
+      <w:proofErr w:type="spellEnd"/>
+      <w:r>
+        <w:t xml:space="preserve"> </w:t>
+      </w:r>
+      <w:proofErr w:type="spellStart"/>
+      <w:r>
+        <w:t>gói</w:t>
+      </w:r>
+      <w:proofErr w:type="spellEnd"/>
+      <w:r>
+        <w:t xml:space="preserve"> tin </w:t>
+      </w:r>
+      <w:proofErr w:type="spellStart"/>
+      <w:r>
+        <w:t>chứa</w:t>
+      </w:r>
+      <w:proofErr w:type="spellEnd"/>
+      <w:r>
+        <w:t xml:space="preserve"> </w:t>
+      </w:r>
+      <w:proofErr w:type="spellStart"/>
+      <w:r>
+        <w:t>hình</w:t>
+      </w:r>
+      <w:proofErr w:type="spellEnd"/>
+      <w:r>
+        <w:t xml:space="preserve"> </w:t>
+      </w:r>
+      <w:proofErr w:type="spellStart"/>
+      <w:r>
+        <w:t>chụp</w:t>
+      </w:r>
+      <w:proofErr w:type="spellEnd"/>
+      <w:r>
+        <w:t xml:space="preserve"> </w:t>
+      </w:r>
+      <w:proofErr w:type="spellStart"/>
+      <w:r>
+        <w:t>màn</w:t>
+      </w:r>
+      <w:proofErr w:type="spellEnd"/>
+      <w:r>
+        <w:t xml:space="preserve"> </w:t>
+      </w:r>
+      <w:proofErr w:type="spellStart"/>
+      <w:r>
+        <w:t>hình</w:t>
+      </w:r>
+      <w:proofErr w:type="spellEnd"/>
+      <w:r>
+        <w:t xml:space="preserve"> </w:t>
+      </w:r>
+      <w:proofErr w:type="spellStart"/>
+      <w:r>
+        <w:t>cho</w:t>
+      </w:r>
+      <w:proofErr w:type="spellEnd"/>
+      <w:r>
+        <w:t xml:space="preserve"> client qua </w:t>
+      </w:r>
+      <w:proofErr w:type="spellStart"/>
+      <w:r>
+        <w:t>một</w:t>
+      </w:r>
+      <w:proofErr w:type="spellEnd"/>
+      <w:r>
+        <w:t xml:space="preserve"> port </w:t>
+      </w:r>
+      <w:proofErr w:type="spellStart"/>
+      <w:r>
+        <w:t>mới</w:t>
+      </w:r>
+      <w:proofErr w:type="spellEnd"/>
+      <w:r>
+        <w:t xml:space="preserve"> (</w:t>
+      </w:r>
+      <w:proofErr w:type="spellStart"/>
+      <w:r>
+        <w:t>mà</w:t>
+      </w:r>
+      <w:proofErr w:type="spellEnd"/>
+      <w:r>
+        <w:t xml:space="preserve"> client </w:t>
+      </w:r>
+      <w:proofErr w:type="spellStart"/>
+      <w:r>
+        <w:t>sẽ</w:t>
+      </w:r>
+      <w:proofErr w:type="spellEnd"/>
+      <w:r>
+        <w:t xml:space="preserve"> </w:t>
+      </w:r>
+      <w:proofErr w:type="spellStart"/>
+      <w:r>
+        <w:t>phải</w:t>
+      </w:r>
+      <w:proofErr w:type="spellEnd"/>
+      <w:r>
+        <w:t xml:space="preserve"> </w:t>
+      </w:r>
+      <w:proofErr w:type="spellStart"/>
+      <w:r>
+        <w:t>kết</w:t>
+      </w:r>
+      <w:proofErr w:type="spellEnd"/>
+      <w:r>
+        <w:t xml:space="preserve"> </w:t>
+      </w:r>
+      <w:proofErr w:type="spellStart"/>
+      <w:r>
+        <w:t>nối</w:t>
+      </w:r>
+      <w:proofErr w:type="spellEnd"/>
+      <w:r>
+        <w:t xml:space="preserve"> </w:t>
+      </w:r>
+      <w:proofErr w:type="spellStart"/>
+      <w:r>
+        <w:t>đến</w:t>
+      </w:r>
+      <w:proofErr w:type="spellEnd"/>
+      <w:r>
+        <w:t xml:space="preserve"> </w:t>
+      </w:r>
+      <w:proofErr w:type="spellStart"/>
+      <w:r>
+        <w:t>trước</w:t>
+      </w:r>
+      <w:proofErr w:type="spellEnd"/>
+      <w:r>
+        <w:t xml:space="preserve"> </w:t>
+      </w:r>
+      <w:proofErr w:type="spellStart"/>
+      <w:r>
+        <w:t>khi</w:t>
+      </w:r>
+      <w:proofErr w:type="spellEnd"/>
+      <w:r>
+        <w:t xml:space="preserve"> </w:t>
+      </w:r>
+      <w:proofErr w:type="spellStart"/>
+      <w:r>
+        <w:t>bắt</w:t>
+      </w:r>
+      <w:proofErr w:type="spellEnd"/>
+      <w:r>
+        <w:t xml:space="preserve"> </w:t>
+      </w:r>
+      <w:proofErr w:type="spellStart"/>
+      <w:r>
+        <w:t>đầu</w:t>
+      </w:r>
+      <w:proofErr w:type="spellEnd"/>
+      <w:r>
+        <w:t xml:space="preserve"> </w:t>
+      </w:r>
+      <w:proofErr w:type="spellStart"/>
+      <w:r>
+        <w:t>gửi</w:t>
+      </w:r>
+      <w:proofErr w:type="spellEnd"/>
+      <w:r>
+        <w:t xml:space="preserve"> </w:t>
+      </w:r>
+      <w:proofErr w:type="spellStart"/>
+      <w:r>
+        <w:t>gói</w:t>
+      </w:r>
+      <w:proofErr w:type="spellEnd"/>
+      <w:r>
+        <w:t xml:space="preserve"> tin qua </w:t>
+      </w:r>
+      <w:proofErr w:type="spellStart"/>
+      <w:r>
+        <w:t>việc</w:t>
+      </w:r>
+      <w:proofErr w:type="spellEnd"/>
+      <w:r>
+        <w:t xml:space="preserve"> connect </w:t>
+      </w:r>
+      <w:proofErr w:type="spellStart"/>
+      <w:r>
+        <w:t>đến</w:t>
+      </w:r>
+      <w:proofErr w:type="spellEnd"/>
+      <w:r>
+        <w:t xml:space="preserve"> </w:t>
+      </w:r>
+      <w:proofErr w:type="spellStart"/>
+      <w:r>
+        <w:rPr>
+          <w:rFonts w:ascii="Consolas" w:hAnsi="Consolas"/>
+        </w:rPr>
+        <w:t>hostSocket</w:t>
+      </w:r>
+      <w:proofErr w:type="spellEnd"/>
+      <w:r>
+        <w:t xml:space="preserve">). </w:t>
+      </w:r>
+      <w:proofErr w:type="spellStart"/>
+      <w:r>
+        <w:t>Luồng</w:t>
+      </w:r>
+      <w:proofErr w:type="spellEnd"/>
+      <w:r>
+        <w:t xml:space="preserve"> </w:t>
+      </w:r>
+      <w:proofErr w:type="spellStart"/>
+      <w:r>
+        <w:t>xử</w:t>
+      </w:r>
+      <w:proofErr w:type="spellEnd"/>
+      <w:r>
+        <w:t xml:space="preserve"> </w:t>
+      </w:r>
+      <w:proofErr w:type="spellStart"/>
+      <w:r>
+        <w:t>lý</w:t>
+      </w:r>
+      <w:proofErr w:type="spellEnd"/>
+      <w:r>
+        <w:t xml:space="preserve"> </w:t>
+      </w:r>
+      <w:proofErr w:type="spellStart"/>
+      <w:r>
+        <w:t>này</w:t>
+      </w:r>
+      <w:proofErr w:type="spellEnd"/>
+      <w:r>
+        <w:t xml:space="preserve"> </w:t>
+      </w:r>
+      <w:proofErr w:type="spellStart"/>
+      <w:r>
+        <w:rPr>
+          <w:i/>
+          <w:iCs/>
+        </w:rPr>
+        <w:t>cố</w:t>
+      </w:r>
+      <w:proofErr w:type="spellEnd"/>
+      <w:r>
+        <w:rPr>
+          <w:i/>
+          <w:iCs/>
+        </w:rPr>
+        <w:t xml:space="preserve"> </w:t>
+      </w:r>
+      <w:proofErr w:type="spellStart"/>
+      <w:r>
+        <w:rPr>
+          <w:i/>
+          <w:iCs/>
+        </w:rPr>
+        <w:t>gắng</w:t>
+      </w:r>
+      <w:proofErr w:type="spellEnd"/>
+      <w:r>
+        <w:t xml:space="preserve"> </w:t>
+      </w:r>
+      <w:proofErr w:type="spellStart"/>
+      <w:r>
+        <w:t>đạt</w:t>
+      </w:r>
+      <w:proofErr w:type="spellEnd"/>
+      <w:r>
+        <w:t xml:space="preserve"> </w:t>
+      </w:r>
+      <w:proofErr w:type="spellStart"/>
+      <w:r>
+        <w:t>được</w:t>
+      </w:r>
+      <w:proofErr w:type="spellEnd"/>
+      <w:r>
+        <w:t xml:space="preserve"> </w:t>
+      </w:r>
+      <w:proofErr w:type="spellStart"/>
+      <w:r>
+        <w:t>tốc</w:t>
+      </w:r>
+      <w:proofErr w:type="spellEnd"/>
+      <w:r>
+        <w:t xml:space="preserve"> </w:t>
+      </w:r>
+      <w:proofErr w:type="spellStart"/>
+      <w:r>
+        <w:t>độ</w:t>
+      </w:r>
+      <w:proofErr w:type="spellEnd"/>
+      <w:r>
+        <w:t xml:space="preserve"> </w:t>
+      </w:r>
+      <w:proofErr w:type="spellStart"/>
+      <w:r>
+        <w:t>gửi</w:t>
+      </w:r>
+      <w:proofErr w:type="spellEnd"/>
+      <w:r>
+        <w:t xml:space="preserve"> 24 </w:t>
+      </w:r>
+      <w:proofErr w:type="spellStart"/>
+      <w:r>
+        <w:t>hình</w:t>
+      </w:r>
+      <w:proofErr w:type="spellEnd"/>
+      <w:r>
+        <w:t>/</w:t>
+      </w:r>
+      <w:proofErr w:type="spellStart"/>
+      <w:r>
+        <w:t>giây</w:t>
+      </w:r>
+      <w:proofErr w:type="spellEnd"/>
+      <w:r>
+        <w:t>.</w:t>
+      </w:r>
+    </w:p>
+    <w:p>
+      <w:pPr>
+        <w:pStyle w:val="normal3"/>
+      </w:pPr>
+    </w:p>
+    <w:p>
+      <w:pPr>
+        <w:pStyle w:val="Heading3"/>
+      </w:pPr>
+      <w:proofErr w:type="spellStart"/>
+      <w:proofErr w:type="gramStart"/>
+      <w:r>
+        <w:rPr>
+          <w:highlight w:val="yellow"/>
+        </w:rPr>
+        <w:t>SendMessage</w:t>
+      </w:r>
+      <w:proofErr w:type="spellEnd"/>
+      <w:r>
+        <w:rPr>
+          <w:highlight w:val="yellow"/>
+        </w:rPr>
+        <w:t>(</w:t>
+      </w:r>
+      <w:proofErr w:type="gramEnd"/>
+      <w:r>
+        <w:rPr>
+          <w:highlight w:val="yellow"/>
+        </w:rPr>
+        <w:t xml:space="preserve">sock, string, </w:t>
+      </w:r>
+      <w:proofErr w:type="spellStart"/>
+      <w:r>
+        <w:rPr>
+          <w:highlight w:val="yellow"/>
+        </w:rPr>
+        <w:t>binaryData</w:t>
+      </w:r>
+      <w:proofErr w:type="spellEnd"/>
+      <w:r>
+        <w:rPr>
+          <w:highlight w:val="yellow"/>
+        </w:rPr>
+        <w:t>)</w:t>
+      </w:r>
+    </w:p>
+    <w:p>
+      <w:pPr>
+        <w:pStyle w:val="normal2"/>
+        <w:rPr>
+          <w:rFonts w:ascii="Consolas" w:hAnsi="Consolas"/>
+        </w:rPr>
+      </w:pPr>
+      <w:proofErr w:type="spellStart"/>
+      <w:r>
+        <w:t>Gửi</w:t>
+      </w:r>
+      <w:proofErr w:type="spellEnd"/>
+      <w:r>
+        <w:t xml:space="preserve"> </w:t>
+      </w:r>
+      <w:proofErr w:type="spellStart"/>
+      <w:r>
+        <w:t>một</w:t>
+      </w:r>
+      <w:proofErr w:type="spellEnd"/>
+      <w:r>
+        <w:t xml:space="preserve"> </w:t>
+      </w:r>
+      <w:proofErr w:type="spellStart"/>
+      <w:r>
+        <w:t>thông</w:t>
+      </w:r>
+      <w:proofErr w:type="spellEnd"/>
+      <w:r>
+        <w:t xml:space="preserve"> </w:t>
+      </w:r>
+      <w:proofErr w:type="spellStart"/>
+      <w:r>
+        <w:t>điệp</w:t>
+      </w:r>
+      <w:proofErr w:type="spellEnd"/>
+      <w:r>
+        <w:t xml:space="preserve"> </w:t>
+      </w:r>
+      <w:r>
+        <w:rPr>
+          <w:rFonts w:ascii="Consolas" w:hAnsi="Consolas"/>
+        </w:rPr>
+        <w:t xml:space="preserve">string + </w:t>
+      </w:r>
+      <w:proofErr w:type="spellStart"/>
+      <w:r>
+        <w:rPr>
+          <w:rFonts w:ascii="Consolas" w:hAnsi="Consolas"/>
+        </w:rPr>
+        <w:t>binaryData</w:t>
+      </w:r>
+      <w:proofErr w:type="spellEnd"/>
+      <w:r>
+        <w:rPr>
+          <w:rFonts w:ascii="Consolas" w:hAnsi="Consolas"/>
+        </w:rPr>
+        <w:t xml:space="preserve"> </w:t>
+      </w:r>
+      <w:r>
+        <w:t xml:space="preserve">qua socket </w:t>
+      </w:r>
+      <w:r>
+        <w:rPr>
+          <w:rFonts w:ascii="Consolas" w:hAnsi="Consolas"/>
+        </w:rPr>
+        <w:t>sock</w:t>
+      </w:r>
+      <w:r>
+        <w:rPr>
+          <w:rFonts w:ascii="Consolas" w:hAnsi="Consolas"/>
+        </w:rPr>
+        <w:t>.</w:t>
+      </w:r>
+    </w:p>
+    <w:p>
+      <w:pPr>
+        <w:pStyle w:val="normal2"/>
+        <w:rPr>
+          <w:rFonts w:ascii="Consolas" w:hAnsi="Consolas"/>
+        </w:rPr>
+      </w:pPr>
+    </w:p>
+    <w:p>
+      <w:pPr>
+        <w:pStyle w:val="Heading2"/>
+        <w:spacing w:before="240"/>
         <w:rPr>
           <w:rFonts w:ascii="Consolas" w:hAnsi="Consolas"/>
           <w:i w:val="0"/>
           <w:iCs/>
         </w:rPr>
-        <w:t>.py</w:t>
-      </w:r>
-    </w:p>
-    <w:p>
-      <w:pPr>
-        <w:pStyle w:val="Heading3"/>
-      </w:pPr>
-      <w:r>
-        <w:rPr>
-          <w:highlight w:val="yellow"/>
-        </w:rPr>
-        <w:t xml:space="preserve">class </w:t>
-      </w:r>
-      <w:proofErr w:type="spellStart"/>
-      <w:r>
-        <w:rPr>
-          <w:highlight w:val="yellow"/>
-        </w:rPr>
-        <w:t>LivestreamHandler</w:t>
-      </w:r>
-      <w:proofErr w:type="spellEnd"/>
-    </w:p>
-    <w:p>
-      <w:pPr>
-        <w:pStyle w:val="normal2"/>
-      </w:pPr>
-      <w:r>
-        <w:t xml:space="preserve">Handler </w:t>
-      </w:r>
-      <w:proofErr w:type="spellStart"/>
-      <w:r>
-        <w:t>xử</w:t>
-      </w:r>
-      <w:proofErr w:type="spellEnd"/>
-      <w:r>
-        <w:t xml:space="preserve"> </w:t>
-      </w:r>
-      <w:proofErr w:type="spellStart"/>
-      <w:r>
-        <w:t>lý</w:t>
-      </w:r>
-      <w:proofErr w:type="spellEnd"/>
-      <w:r>
-        <w:t xml:space="preserve"> </w:t>
-      </w:r>
-      <w:proofErr w:type="spellStart"/>
-      <w:r>
-        <w:t>những</w:t>
-      </w:r>
-      <w:proofErr w:type="spellEnd"/>
-      <w:r>
-        <w:t xml:space="preserve"> </w:t>
-      </w:r>
-      <w:proofErr w:type="spellStart"/>
-      <w:r>
-        <w:t>yêu</w:t>
-      </w:r>
-      <w:proofErr w:type="spellEnd"/>
-      <w:r>
-        <w:t xml:space="preserve"> </w:t>
-      </w:r>
-      <w:proofErr w:type="spellStart"/>
-      <w:r>
-        <w:t>cầu</w:t>
-      </w:r>
-      <w:proofErr w:type="spellEnd"/>
-      <w:r>
-        <w:t xml:space="preserve"> </w:t>
-      </w:r>
-      <w:proofErr w:type="spellStart"/>
-      <w:r>
-        <w:t>liên</w:t>
-      </w:r>
-      <w:proofErr w:type="spellEnd"/>
-      <w:r>
-        <w:t xml:space="preserve"> </w:t>
-      </w:r>
-      <w:proofErr w:type="spellStart"/>
-      <w:r>
-        <w:t>quan</w:t>
-      </w:r>
-      <w:proofErr w:type="spellEnd"/>
-      <w:r>
-        <w:t xml:space="preserve"> </w:t>
-      </w:r>
-      <w:proofErr w:type="spellStart"/>
-      <w:r>
-        <w:t>đến</w:t>
-      </w:r>
-      <w:proofErr w:type="spellEnd"/>
-      <w:r>
-        <w:t xml:space="preserve"> </w:t>
-      </w:r>
-      <w:proofErr w:type="spellStart"/>
-      <w:r>
-        <w:t>việc</w:t>
-      </w:r>
-      <w:proofErr w:type="spellEnd"/>
-      <w:r>
-        <w:t xml:space="preserve"> </w:t>
-      </w:r>
-      <w:proofErr w:type="spellStart"/>
-      <w:r>
-        <w:t>phát</w:t>
-      </w:r>
-      <w:proofErr w:type="spellEnd"/>
-      <w:r>
-        <w:t xml:space="preserve"> </w:t>
-      </w:r>
-      <w:proofErr w:type="spellStart"/>
-      <w:r>
-        <w:t>trực</w:t>
-      </w:r>
-      <w:proofErr w:type="spellEnd"/>
-      <w:r>
-        <w:t xml:space="preserve"> </w:t>
-      </w:r>
-      <w:proofErr w:type="spellStart"/>
-      <w:r>
-        <w:t>tiếp</w:t>
-      </w:r>
-      <w:proofErr w:type="spellEnd"/>
-      <w:r>
-        <w:t xml:space="preserve"> </w:t>
-      </w:r>
-      <w:proofErr w:type="spellStart"/>
-      <w:r>
-        <w:t>màn</w:t>
-      </w:r>
-      <w:proofErr w:type="spellEnd"/>
-      <w:r>
-        <w:t xml:space="preserve"> </w:t>
-      </w:r>
-      <w:proofErr w:type="spellStart"/>
-      <w:r>
-        <w:t>hình</w:t>
-      </w:r>
-      <w:proofErr w:type="spellEnd"/>
-      <w:r>
-        <w:t>.</w:t>
-      </w:r>
-    </w:p>
-    <w:p>
-      <w:pPr>
-        <w:pStyle w:val="Heading4"/>
-      </w:pPr>
-      <w:proofErr w:type="spellStart"/>
-      <w:r>
-        <w:t>LivestreamHandler</w:t>
-      </w:r>
-      <w:r>
-        <w:t>.Execute</w:t>
-      </w:r>
-      <w:proofErr w:type="spellEnd"/>
-      <w:r>
-        <w:t>(</w:t>
-      </w:r>
-      <w:proofErr w:type="spellStart"/>
-      <w:r>
-        <w:t>reqCode</w:t>
-      </w:r>
-      <w:proofErr w:type="spellEnd"/>
-      <w:r>
-        <w:t>, data)</w:t>
-      </w:r>
-    </w:p>
-    <w:p>
-      <w:pPr>
-        <w:pStyle w:val="normal3"/>
-      </w:pPr>
-      <w:proofErr w:type="spellStart"/>
-      <w:r>
-        <w:t>Phân</w:t>
-      </w:r>
-      <w:proofErr w:type="spellEnd"/>
-      <w:r>
-        <w:t xml:space="preserve"> </w:t>
-      </w:r>
-      <w:proofErr w:type="spellStart"/>
-      <w:r>
-        <w:t>tích</w:t>
-      </w:r>
-      <w:proofErr w:type="spellEnd"/>
-      <w:r>
-        <w:t xml:space="preserve"> </w:t>
-      </w:r>
-      <w:proofErr w:type="spellStart"/>
-      <w:r>
-        <w:t>reqCode</w:t>
-      </w:r>
-      <w:proofErr w:type="spellEnd"/>
-      <w:r>
-        <w:t xml:space="preserve">, data </w:t>
-      </w:r>
-      <w:proofErr w:type="spellStart"/>
-      <w:r>
-        <w:t>và</w:t>
-      </w:r>
-      <w:proofErr w:type="spellEnd"/>
-      <w:r>
-        <w:t xml:space="preserve"> </w:t>
-      </w:r>
-      <w:proofErr w:type="spellStart"/>
-      <w:r>
-        <w:t>xử</w:t>
-      </w:r>
-      <w:proofErr w:type="spellEnd"/>
-      <w:r>
-        <w:t xml:space="preserve"> </w:t>
-      </w:r>
-      <w:proofErr w:type="spellStart"/>
-      <w:r>
-        <w:t>lý</w:t>
-      </w:r>
-      <w:proofErr w:type="spellEnd"/>
-      <w:r>
-        <w:t xml:space="preserve"> </w:t>
-      </w:r>
-      <w:proofErr w:type="spellStart"/>
-      <w:r>
-        <w:t>yêu</w:t>
-      </w:r>
-      <w:proofErr w:type="spellEnd"/>
-      <w:r>
-        <w:t xml:space="preserve"> </w:t>
-      </w:r>
-      <w:proofErr w:type="spellStart"/>
-      <w:r>
-        <w:t>cầu</w:t>
-      </w:r>
-      <w:proofErr w:type="spellEnd"/>
-      <w:r>
-        <w:t>.</w:t>
-      </w:r>
-    </w:p>
-    <w:p>
-      <w:pPr>
-        <w:pStyle w:val="normal3"/>
-      </w:pPr>
-      <w:proofErr w:type="spellStart"/>
-      <w:r>
-        <w:t>Nếu</w:t>
-      </w:r>
-      <w:proofErr w:type="spellEnd"/>
-      <w:r>
-        <w:t xml:space="preserve"> </w:t>
-      </w:r>
-      <w:proofErr w:type="spellStart"/>
-      <w:r>
-        <w:t>yêu</w:t>
-      </w:r>
-      <w:proofErr w:type="spellEnd"/>
-      <w:r>
-        <w:t xml:space="preserve"> </w:t>
-      </w:r>
-      <w:proofErr w:type="spellStart"/>
-      <w:r>
-        <w:t>cầu</w:t>
-      </w:r>
-      <w:proofErr w:type="spellEnd"/>
-      <w:r>
-        <w:t xml:space="preserve"> </w:t>
-      </w:r>
-      <w:proofErr w:type="spellStart"/>
-      <w:r>
-        <w:t>là</w:t>
-      </w:r>
-      <w:proofErr w:type="spellEnd"/>
-      <w:r>
-        <w:t xml:space="preserve"> “START”, </w:t>
-      </w:r>
-      <w:proofErr w:type="spellStart"/>
-      <w:r>
-        <w:t>hàm</w:t>
-      </w:r>
-      <w:proofErr w:type="spellEnd"/>
-      <w:r>
-        <w:t xml:space="preserve"> </w:t>
-      </w:r>
-      <w:proofErr w:type="spellStart"/>
-      <w:r>
-        <w:t>tạo</w:t>
-      </w:r>
-      <w:proofErr w:type="spellEnd"/>
-      <w:r>
-        <w:t xml:space="preserve"> ra </w:t>
-      </w:r>
-      <w:proofErr w:type="spellStart"/>
-      <w:r>
-        <w:t>một</w:t>
-      </w:r>
-      <w:proofErr w:type="spellEnd"/>
-      <w:r>
-        <w:t xml:space="preserve"> </w:t>
-      </w:r>
-      <w:proofErr w:type="spellStart"/>
-      <w:r>
-        <w:t>luồng</w:t>
-      </w:r>
-      <w:proofErr w:type="spellEnd"/>
-      <w:r>
-        <w:t xml:space="preserve"> </w:t>
-      </w:r>
-      <w:proofErr w:type="spellStart"/>
-      <w:r>
-        <w:t>xử</w:t>
-      </w:r>
-      <w:proofErr w:type="spellEnd"/>
-      <w:r>
-        <w:t xml:space="preserve"> </w:t>
-      </w:r>
-      <w:proofErr w:type="spellStart"/>
-      <w:r>
-        <w:t>lý</w:t>
-      </w:r>
-      <w:proofErr w:type="spellEnd"/>
-      <w:r>
-        <w:t xml:space="preserve"> con</w:t>
-      </w:r>
-      <w:r>
-        <w:t xml:space="preserve"> </w:t>
-      </w:r>
-      <w:proofErr w:type="spellStart"/>
-      <w:r>
-        <w:t>chạy</w:t>
-      </w:r>
-      <w:proofErr w:type="spellEnd"/>
-      <w:r>
-        <w:t xml:space="preserve"> </w:t>
-      </w:r>
-      <w:proofErr w:type="spellStart"/>
-      <w:r>
-        <w:t>hàm</w:t>
-      </w:r>
-      <w:proofErr w:type="spellEnd"/>
-      <w:r>
-        <w:t xml:space="preserve"> </w:t>
-      </w:r>
-      <w:r>
-        <w:rPr>
-          <w:rFonts w:ascii="Consolas" w:hAnsi="Consolas"/>
-        </w:rPr>
-        <w:t>Livestream</w:t>
-      </w:r>
-      <w:r>
-        <w:rPr>
-          <w:rFonts w:ascii="Consolas" w:hAnsi="Consolas"/>
-        </w:rPr>
-        <w:t>.</w:t>
-      </w:r>
-    </w:p>
-    <w:p>
-      <w:pPr>
-        <w:pStyle w:val="normal3"/>
-      </w:pPr>
-      <w:proofErr w:type="spellStart"/>
-      <w:r>
-        <w:t>Nếu</w:t>
-      </w:r>
-      <w:proofErr w:type="spellEnd"/>
-      <w:r>
-        <w:t xml:space="preserve"> </w:t>
-      </w:r>
-      <w:proofErr w:type="spellStart"/>
-      <w:r>
-        <w:t>yêu</w:t>
-      </w:r>
-      <w:proofErr w:type="spellEnd"/>
-      <w:r>
-        <w:t xml:space="preserve"> </w:t>
-      </w:r>
-      <w:proofErr w:type="spellStart"/>
-      <w:r>
-        <w:t>cầu</w:t>
-      </w:r>
-      <w:proofErr w:type="spellEnd"/>
-      <w:r>
-        <w:t xml:space="preserve"> </w:t>
-      </w:r>
-      <w:proofErr w:type="spellStart"/>
-      <w:r>
-        <w:t>là</w:t>
-      </w:r>
-      <w:proofErr w:type="spellEnd"/>
-      <w:r>
-        <w:t xml:space="preserve"> “STOP”, </w:t>
-      </w:r>
-      <w:proofErr w:type="spellStart"/>
-      <w:r>
-        <w:t>kết</w:t>
-      </w:r>
-      <w:proofErr w:type="spellEnd"/>
-      <w:r>
-        <w:t xml:space="preserve"> </w:t>
-      </w:r>
-      <w:proofErr w:type="spellStart"/>
-      <w:r>
-        <w:t>thúc</w:t>
-      </w:r>
-      <w:proofErr w:type="spellEnd"/>
-      <w:r>
-        <w:t xml:space="preserve"> </w:t>
-      </w:r>
-      <w:proofErr w:type="spellStart"/>
-      <w:r>
-        <w:t>luồng</w:t>
-      </w:r>
-      <w:proofErr w:type="spellEnd"/>
-      <w:r>
-        <w:t xml:space="preserve"> </w:t>
-      </w:r>
-      <w:proofErr w:type="spellStart"/>
-      <w:r>
-        <w:t>xử</w:t>
-      </w:r>
-      <w:proofErr w:type="spellEnd"/>
-      <w:r>
-        <w:t xml:space="preserve"> </w:t>
-      </w:r>
-      <w:proofErr w:type="spellStart"/>
-      <w:r>
-        <w:t>lý</w:t>
-      </w:r>
-      <w:proofErr w:type="spellEnd"/>
-      <w:r>
-        <w:t xml:space="preserve"> </w:t>
-      </w:r>
-      <w:proofErr w:type="spellStart"/>
-      <w:r>
-        <w:t>trên</w:t>
-      </w:r>
-      <w:proofErr w:type="spellEnd"/>
-      <w:r>
-        <w:t>.</w:t>
-      </w:r>
-    </w:p>
-    <w:p>
-      <w:pPr>
-        <w:pStyle w:val="normal3"/>
-      </w:pPr>
-      <w:proofErr w:type="spellStart"/>
-      <w:r>
-        <w:t>Mọi</w:t>
-      </w:r>
-      <w:proofErr w:type="spellEnd"/>
-      <w:r>
-        <w:t xml:space="preserve"> </w:t>
-      </w:r>
-      <w:proofErr w:type="spellStart"/>
-      <w:r>
-        <w:t>sự</w:t>
-      </w:r>
-      <w:proofErr w:type="spellEnd"/>
-      <w:r>
-        <w:t xml:space="preserve"> </w:t>
-      </w:r>
-      <w:proofErr w:type="spellStart"/>
-      <w:r>
-        <w:t>cố</w:t>
-      </w:r>
-      <w:proofErr w:type="spellEnd"/>
-      <w:r>
-        <w:t xml:space="preserve"> </w:t>
-      </w:r>
-      <w:proofErr w:type="spellStart"/>
-      <w:r>
-        <w:t>xảy</w:t>
-      </w:r>
-      <w:proofErr w:type="spellEnd"/>
-      <w:r>
-        <w:t xml:space="preserve"> ra </w:t>
-      </w:r>
-      <w:proofErr w:type="spellStart"/>
-      <w:r>
-        <w:t>trên</w:t>
-      </w:r>
-      <w:proofErr w:type="spellEnd"/>
-      <w:r>
-        <w:t xml:space="preserve"> </w:t>
-      </w:r>
-      <w:proofErr w:type="spellStart"/>
-      <w:r>
-        <w:t>luồng</w:t>
-      </w:r>
-      <w:proofErr w:type="spellEnd"/>
-      <w:r>
-        <w:t xml:space="preserve"> </w:t>
-      </w:r>
-      <w:proofErr w:type="spellStart"/>
-      <w:r>
-        <w:t>xử</w:t>
-      </w:r>
-      <w:proofErr w:type="spellEnd"/>
-      <w:r>
-        <w:t xml:space="preserve"> </w:t>
-      </w:r>
-      <w:proofErr w:type="spellStart"/>
-      <w:r>
-        <w:t>lý</w:t>
-      </w:r>
-      <w:proofErr w:type="spellEnd"/>
-      <w:r>
-        <w:t xml:space="preserve"> </w:t>
-      </w:r>
-      <w:proofErr w:type="spellStart"/>
-      <w:r>
-        <w:t>gửi</w:t>
-      </w:r>
-      <w:proofErr w:type="spellEnd"/>
-      <w:r>
-        <w:t xml:space="preserve"> </w:t>
-      </w:r>
-      <w:proofErr w:type="spellStart"/>
-      <w:r>
-        <w:t>hình</w:t>
-      </w:r>
-      <w:proofErr w:type="spellEnd"/>
-      <w:r>
-        <w:t xml:space="preserve"> </w:t>
-      </w:r>
-      <w:proofErr w:type="spellStart"/>
-      <w:r>
-        <w:t>đều</w:t>
-      </w:r>
-      <w:proofErr w:type="spellEnd"/>
-      <w:r>
-        <w:t xml:space="preserve"> </w:t>
-      </w:r>
-      <w:proofErr w:type="spellStart"/>
-      <w:r>
-        <w:t>yêu</w:t>
-      </w:r>
-      <w:proofErr w:type="spellEnd"/>
-      <w:r>
-        <w:t xml:space="preserve"> </w:t>
-      </w:r>
-      <w:proofErr w:type="spellStart"/>
-      <w:r>
-        <w:t>cầu</w:t>
-      </w:r>
-      <w:proofErr w:type="spellEnd"/>
-      <w:r>
-        <w:t xml:space="preserve"> </w:t>
-      </w:r>
-      <w:proofErr w:type="spellStart"/>
-      <w:r>
-        <w:t>lệnh</w:t>
-      </w:r>
-      <w:proofErr w:type="spellEnd"/>
-      <w:r>
-        <w:t xml:space="preserve"> “STOP” </w:t>
-      </w:r>
-      <w:proofErr w:type="spellStart"/>
-      <w:r>
-        <w:t>rồi</w:t>
-      </w:r>
-      <w:proofErr w:type="spellEnd"/>
-      <w:r>
-        <w:t xml:space="preserve"> “START” </w:t>
-      </w:r>
-      <w:proofErr w:type="spellStart"/>
-      <w:r>
-        <w:t>một</w:t>
-      </w:r>
-      <w:proofErr w:type="spellEnd"/>
-      <w:r>
-        <w:t xml:space="preserve"> </w:t>
-      </w:r>
-      <w:proofErr w:type="spellStart"/>
-      <w:r>
-        <w:t>lần</w:t>
-      </w:r>
-      <w:proofErr w:type="spellEnd"/>
-      <w:r>
-        <w:t xml:space="preserve"> </w:t>
-      </w:r>
-      <w:proofErr w:type="spellStart"/>
-      <w:r>
-        <w:t>nữa</w:t>
-      </w:r>
-      <w:proofErr w:type="spellEnd"/>
-      <w:r>
-        <w:t>.</w:t>
-      </w:r>
-    </w:p>
-    <w:p>
-      <w:pPr>
-        <w:pStyle w:val="Heading4"/>
-      </w:pPr>
-      <w:r>
-        <w:t>Livestream(</w:t>
-      </w:r>
-      <w:proofErr w:type="spellStart"/>
-      <w:r>
-        <w:t>hostSocket</w:t>
-      </w:r>
-      <w:proofErr w:type="spellEnd"/>
-      <w:r>
-        <w:t>)</w:t>
-      </w:r>
-    </w:p>
-    <w:p>
-      <w:pPr>
-        <w:pStyle w:val="normal3"/>
-      </w:pPr>
-      <w:proofErr w:type="spellStart"/>
-      <w:r>
-        <w:t>Hàm</w:t>
-      </w:r>
-      <w:proofErr w:type="spellEnd"/>
-      <w:r>
-        <w:t xml:space="preserve"> </w:t>
-      </w:r>
-      <w:proofErr w:type="spellStart"/>
-      <w:r>
-        <w:t>chịu</w:t>
-      </w:r>
-      <w:proofErr w:type="spellEnd"/>
-      <w:r>
-        <w:t xml:space="preserve"> </w:t>
-      </w:r>
-      <w:proofErr w:type="spellStart"/>
-      <w:r>
-        <w:t>trách</w:t>
-      </w:r>
-      <w:proofErr w:type="spellEnd"/>
-      <w:r>
-        <w:t xml:space="preserve"> </w:t>
-      </w:r>
-      <w:proofErr w:type="spellStart"/>
-      <w:r>
-        <w:t>nhiệm</w:t>
-      </w:r>
-      <w:proofErr w:type="spellEnd"/>
-      <w:r>
-        <w:t xml:space="preserve"> </w:t>
-      </w:r>
-      <w:proofErr w:type="spellStart"/>
-      <w:r>
-        <w:t>gửi</w:t>
-      </w:r>
-      <w:proofErr w:type="spellEnd"/>
-      <w:r>
-        <w:t xml:space="preserve"> </w:t>
-      </w:r>
-      <w:proofErr w:type="spellStart"/>
-      <w:r>
-        <w:t>liên</w:t>
-      </w:r>
-      <w:proofErr w:type="spellEnd"/>
-      <w:r>
-        <w:t xml:space="preserve"> </w:t>
-      </w:r>
-      <w:proofErr w:type="spellStart"/>
-      <w:r>
-        <w:t>tục</w:t>
-      </w:r>
-      <w:proofErr w:type="spellEnd"/>
-      <w:r>
-        <w:t xml:space="preserve"> </w:t>
-      </w:r>
-      <w:proofErr w:type="spellStart"/>
-      <w:r>
-        <w:t>những</w:t>
-      </w:r>
-      <w:proofErr w:type="spellEnd"/>
-      <w:r>
-        <w:t xml:space="preserve"> </w:t>
-      </w:r>
-      <w:proofErr w:type="spellStart"/>
-      <w:r>
-        <w:t>gói</w:t>
-      </w:r>
-      <w:proofErr w:type="spellEnd"/>
-      <w:r>
-        <w:t xml:space="preserve"> tin </w:t>
-      </w:r>
-      <w:proofErr w:type="spellStart"/>
-      <w:r>
-        <w:t>chứa</w:t>
-      </w:r>
-      <w:proofErr w:type="spellEnd"/>
-      <w:r>
-        <w:t xml:space="preserve"> </w:t>
-      </w:r>
-      <w:proofErr w:type="spellStart"/>
-      <w:r>
-        <w:t>hình</w:t>
-      </w:r>
-      <w:proofErr w:type="spellEnd"/>
-      <w:r>
-        <w:t xml:space="preserve"> </w:t>
-      </w:r>
-      <w:proofErr w:type="spellStart"/>
-      <w:r>
-        <w:t>chụp</w:t>
-      </w:r>
-      <w:proofErr w:type="spellEnd"/>
-      <w:r>
-        <w:t xml:space="preserve"> </w:t>
-      </w:r>
-      <w:proofErr w:type="spellStart"/>
-      <w:r>
-        <w:t>màn</w:t>
-      </w:r>
-      <w:proofErr w:type="spellEnd"/>
-      <w:r>
-        <w:t xml:space="preserve"> </w:t>
-      </w:r>
-      <w:proofErr w:type="spellStart"/>
-      <w:r>
-        <w:t>hình</w:t>
-      </w:r>
-      <w:proofErr w:type="spellEnd"/>
-      <w:r>
-        <w:t xml:space="preserve"> </w:t>
-      </w:r>
-      <w:proofErr w:type="spellStart"/>
-      <w:r>
-        <w:t>cho</w:t>
-      </w:r>
-      <w:proofErr w:type="spellEnd"/>
-      <w:r>
-        <w:t xml:space="preserve"> client qua </w:t>
-      </w:r>
-      <w:proofErr w:type="spellStart"/>
-      <w:r>
-        <w:t>một</w:t>
-      </w:r>
-      <w:proofErr w:type="spellEnd"/>
-      <w:r>
-        <w:t xml:space="preserve"> port </w:t>
-      </w:r>
-      <w:proofErr w:type="spellStart"/>
-      <w:r>
-        <w:t>mới</w:t>
-      </w:r>
-      <w:proofErr w:type="spellEnd"/>
-      <w:r>
-        <w:t xml:space="preserve"> (</w:t>
-      </w:r>
-      <w:proofErr w:type="spellStart"/>
-      <w:r>
-        <w:t>mà</w:t>
-      </w:r>
-      <w:proofErr w:type="spellEnd"/>
-      <w:r>
-        <w:t xml:space="preserve"> client </w:t>
-      </w:r>
-      <w:proofErr w:type="spellStart"/>
-      <w:r>
-        <w:t>sẽ</w:t>
-      </w:r>
-      <w:proofErr w:type="spellEnd"/>
-      <w:r>
-        <w:t xml:space="preserve"> </w:t>
-      </w:r>
-      <w:proofErr w:type="spellStart"/>
-      <w:r>
-        <w:t>phải</w:t>
-      </w:r>
-      <w:proofErr w:type="spellEnd"/>
-      <w:r>
-        <w:t xml:space="preserve"> </w:t>
-      </w:r>
-      <w:proofErr w:type="spellStart"/>
-      <w:r>
-        <w:t>kết</w:t>
-      </w:r>
-      <w:proofErr w:type="spellEnd"/>
-      <w:r>
-        <w:t xml:space="preserve"> </w:t>
-      </w:r>
-      <w:proofErr w:type="spellStart"/>
-      <w:r>
-        <w:t>nối</w:t>
-      </w:r>
-      <w:proofErr w:type="spellEnd"/>
-      <w:r>
-        <w:t xml:space="preserve"> </w:t>
-      </w:r>
-      <w:proofErr w:type="spellStart"/>
-      <w:r>
-        <w:t>đến</w:t>
-      </w:r>
-      <w:proofErr w:type="spellEnd"/>
-      <w:r>
-        <w:t xml:space="preserve"> </w:t>
-      </w:r>
-      <w:proofErr w:type="spellStart"/>
-      <w:r>
-        <w:t>trước</w:t>
-      </w:r>
-      <w:proofErr w:type="spellEnd"/>
-      <w:r>
-        <w:t xml:space="preserve"> </w:t>
-      </w:r>
-      <w:proofErr w:type="spellStart"/>
-      <w:r>
-        <w:t>khi</w:t>
-      </w:r>
-      <w:proofErr w:type="spellEnd"/>
-      <w:r>
-        <w:t xml:space="preserve"> </w:t>
-      </w:r>
-      <w:proofErr w:type="spellStart"/>
-      <w:r>
-        <w:t>bắt</w:t>
-      </w:r>
-      <w:proofErr w:type="spellEnd"/>
-      <w:r>
-        <w:t xml:space="preserve"> </w:t>
-      </w:r>
-      <w:proofErr w:type="spellStart"/>
-      <w:r>
-        <w:t>đầu</w:t>
-      </w:r>
-      <w:proofErr w:type="spellEnd"/>
-      <w:r>
-        <w:t xml:space="preserve"> </w:t>
-      </w:r>
-      <w:proofErr w:type="spellStart"/>
-      <w:r>
-        <w:t>gửi</w:t>
-      </w:r>
-      <w:proofErr w:type="spellEnd"/>
-      <w:r>
-        <w:t xml:space="preserve"> </w:t>
-      </w:r>
-      <w:proofErr w:type="spellStart"/>
-      <w:r>
-        <w:t>gói</w:t>
-      </w:r>
-      <w:proofErr w:type="spellEnd"/>
-      <w:r>
-        <w:t xml:space="preserve"> tin</w:t>
-      </w:r>
-      <w:r>
-        <w:t xml:space="preserve"> qua </w:t>
-      </w:r>
-      <w:proofErr w:type="spellStart"/>
-      <w:r>
-        <w:t>việc</w:t>
-      </w:r>
-      <w:proofErr w:type="spellEnd"/>
-      <w:r>
-        <w:t xml:space="preserve"> connect </w:t>
-      </w:r>
-      <w:proofErr w:type="spellStart"/>
-      <w:r>
-        <w:t>đến</w:t>
-      </w:r>
-      <w:proofErr w:type="spellEnd"/>
-      <w:r>
-        <w:t xml:space="preserve"> </w:t>
-      </w:r>
-      <w:proofErr w:type="spellStart"/>
-      <w:r>
-        <w:rPr>
-          <w:rFonts w:ascii="Consolas" w:hAnsi="Consolas"/>
-        </w:rPr>
-        <w:t>hostSocket</w:t>
-      </w:r>
-      <w:proofErr w:type="spellEnd"/>
-      <w:r>
-        <w:t xml:space="preserve">). </w:t>
-      </w:r>
-      <w:proofErr w:type="spellStart"/>
-      <w:r>
-        <w:t>Luồng</w:t>
-      </w:r>
-      <w:proofErr w:type="spellEnd"/>
-      <w:r>
-        <w:t xml:space="preserve"> </w:t>
-      </w:r>
-      <w:proofErr w:type="spellStart"/>
-      <w:r>
-        <w:t>xử</w:t>
-      </w:r>
-      <w:proofErr w:type="spellEnd"/>
-      <w:r>
-        <w:t xml:space="preserve"> </w:t>
-      </w:r>
-      <w:proofErr w:type="spellStart"/>
-      <w:r>
-        <w:t>lý</w:t>
-      </w:r>
-      <w:proofErr w:type="spellEnd"/>
-      <w:r>
-        <w:t xml:space="preserve"> </w:t>
-      </w:r>
-      <w:proofErr w:type="spellStart"/>
-      <w:r>
-        <w:t>này</w:t>
-      </w:r>
-      <w:proofErr w:type="spellEnd"/>
-      <w:r>
-        <w:t xml:space="preserve"> </w:t>
-      </w:r>
-      <w:proofErr w:type="spellStart"/>
-      <w:r>
-        <w:rPr>
-          <w:i/>
-          <w:iCs/>
-        </w:rPr>
-        <w:t>cố</w:t>
-      </w:r>
-      <w:proofErr w:type="spellEnd"/>
-      <w:r>
-        <w:rPr>
-          <w:i/>
-          <w:iCs/>
-        </w:rPr>
-        <w:t xml:space="preserve"> </w:t>
-      </w:r>
-      <w:proofErr w:type="spellStart"/>
-      <w:r>
-        <w:rPr>
-          <w:i/>
-          <w:iCs/>
-        </w:rPr>
-        <w:t>gắng</w:t>
-      </w:r>
-      <w:proofErr w:type="spellEnd"/>
-      <w:r>
-        <w:t xml:space="preserve"> </w:t>
-      </w:r>
-      <w:proofErr w:type="spellStart"/>
-      <w:r>
-        <w:t>đạt</w:t>
-      </w:r>
-      <w:proofErr w:type="spellEnd"/>
-      <w:r>
-        <w:t xml:space="preserve"> </w:t>
-      </w:r>
-      <w:proofErr w:type="spellStart"/>
-      <w:r>
-        <w:t>được</w:t>
-      </w:r>
-      <w:proofErr w:type="spellEnd"/>
-      <w:r>
-        <w:t xml:space="preserve"> </w:t>
-      </w:r>
-      <w:proofErr w:type="spellStart"/>
-      <w:r>
-        <w:t>tốc</w:t>
-      </w:r>
-      <w:proofErr w:type="spellEnd"/>
-      <w:r>
-        <w:t xml:space="preserve"> </w:t>
-      </w:r>
-      <w:proofErr w:type="spellStart"/>
-      <w:r>
-        <w:t>độ</w:t>
-      </w:r>
-      <w:proofErr w:type="spellEnd"/>
-      <w:r>
-        <w:t xml:space="preserve"> </w:t>
-      </w:r>
-      <w:proofErr w:type="spellStart"/>
-      <w:r>
-        <w:t>gửi</w:t>
-      </w:r>
-      <w:proofErr w:type="spellEnd"/>
-      <w:r>
-        <w:t xml:space="preserve"> 24 </w:t>
-      </w:r>
-      <w:proofErr w:type="spellStart"/>
-      <w:r>
-        <w:t>hình</w:t>
-      </w:r>
-      <w:proofErr w:type="spellEnd"/>
-      <w:r>
-        <w:t>/</w:t>
-      </w:r>
-      <w:proofErr w:type="spellStart"/>
-      <w:r>
-        <w:t>giây</w:t>
-      </w:r>
-      <w:proofErr w:type="spellEnd"/>
-      <w:r>
-        <w:t>.</w:t>
-      </w:r>
-    </w:p>
-    <w:p>
-      <w:pPr>
-        <w:pStyle w:val="normal3"/>
-      </w:pPr>
-    </w:p>
-    <w:p>
-      <w:pPr>
-        <w:pStyle w:val="Heading3"/>
-      </w:pPr>
-      <w:proofErr w:type="spellStart"/>
-      <w:proofErr w:type="gramStart"/>
-      <w:r>
-        <w:rPr>
-          <w:highlight w:val="yellow"/>
-        </w:rPr>
-        <w:t>SendMessage</w:t>
-      </w:r>
-      <w:proofErr w:type="spellEnd"/>
-      <w:r>
-        <w:rPr>
-          <w:highlight w:val="yellow"/>
-        </w:rPr>
-        <w:t>(</w:t>
-      </w:r>
-      <w:proofErr w:type="gramEnd"/>
-      <w:r>
-        <w:rPr>
-          <w:highlight w:val="yellow"/>
-        </w:rPr>
-        <w:t xml:space="preserve">sock, string, </w:t>
-      </w:r>
-      <w:proofErr w:type="spellStart"/>
-      <w:r>
-        <w:rPr>
-          <w:highlight w:val="yellow"/>
-        </w:rPr>
-        <w:t>binaryData</w:t>
-      </w:r>
-      <w:proofErr w:type="spellEnd"/>
-      <w:r>
-        <w:rPr>
-          <w:highlight w:val="yellow"/>
-        </w:rPr>
-        <w:t>)</w:t>
-      </w:r>
-    </w:p>
-    <w:p>
-      <w:pPr>
-        <w:pStyle w:val="normal2"/>
-        <w:rPr>
-          <w:rFonts w:ascii="Consolas" w:hAnsi="Consolas"/>
-        </w:rPr>
-      </w:pPr>
-      <w:proofErr w:type="spellStart"/>
-      <w:r>
-        <w:t>Gửi</w:t>
-      </w:r>
-      <w:proofErr w:type="spellEnd"/>
-      <w:r>
-        <w:t xml:space="preserve"> </w:t>
-      </w:r>
-      <w:proofErr w:type="spellStart"/>
-      <w:r>
-        <w:t>một</w:t>
-      </w:r>
-      <w:proofErr w:type="spellEnd"/>
-      <w:r>
-        <w:t xml:space="preserve"> </w:t>
-      </w:r>
-      <w:proofErr w:type="spellStart"/>
-      <w:r>
-        <w:t>thông</w:t>
-      </w:r>
-      <w:proofErr w:type="spellEnd"/>
-      <w:r>
-        <w:t xml:space="preserve"> </w:t>
-      </w:r>
-      <w:proofErr w:type="spellStart"/>
-      <w:r>
-        <w:t>điệp</w:t>
-      </w:r>
-      <w:proofErr w:type="spellEnd"/>
-      <w:r>
-        <w:t xml:space="preserve"> </w:t>
-      </w:r>
-      <w:r>
-        <w:rPr>
-          <w:rFonts w:ascii="Consolas" w:hAnsi="Consolas"/>
-        </w:rPr>
-        <w:t xml:space="preserve">string + </w:t>
-      </w:r>
-      <w:proofErr w:type="spellStart"/>
-      <w:r>
-        <w:rPr>
-          <w:rFonts w:ascii="Consolas" w:hAnsi="Consolas"/>
-        </w:rPr>
-        <w:t>binaryData</w:t>
-      </w:r>
-      <w:proofErr w:type="spellEnd"/>
-      <w:r>
-        <w:rPr>
-          <w:rFonts w:ascii="Consolas" w:hAnsi="Consolas"/>
-        </w:rPr>
-        <w:t xml:space="preserve"> </w:t>
-      </w:r>
-      <w:r>
-        <w:t xml:space="preserve">qua socket </w:t>
-      </w:r>
-      <w:r>
-        <w:rPr>
-          <w:rFonts w:ascii="Consolas" w:hAnsi="Consolas"/>
-        </w:rPr>
-        <w:t>sock</w:t>
-      </w:r>
-      <w:r>
-        <w:rPr>
-          <w:rFonts w:ascii="Consolas" w:hAnsi="Consolas"/>
-        </w:rPr>
-        <w:t>.</w:t>
-      </w:r>
-    </w:p>
-    <w:p>
-      <w:pPr>
-        <w:pStyle w:val="normal2"/>
-        <w:rPr>
-          <w:rFonts w:ascii="Consolas" w:hAnsi="Consolas"/>
-        </w:rPr>
-      </w:pPr>
-    </w:p>
-    <w:p>
-      <w:pPr>
-        <w:pStyle w:val="Heading2"/>
-        <w:spacing w:before="240"/>
+      </w:pPr>
+      <w:r>
+        <w:t xml:space="preserve">File </w:t>
+      </w:r>
+      <w:r>
         <w:rPr>
           <w:rFonts w:ascii="Consolas" w:hAnsi="Consolas"/>
           <w:i w:val="0"/>
           <w:iCs/>
         </w:rPr>
-      </w:pPr>
-      <w:r>
-        <w:t xml:space="preserve">File </w:t>
+        <w:t>shutdown</w:t>
       </w:r>
       <w:r>
         <w:rPr>
@@ -29861,594 +29806,578 @@
           <w:i w:val="0"/>
           <w:iCs/>
         </w:rPr>
-        <w:t>shutdown</w:t>
-      </w:r>
-      <w:r>
+        <w:t>_handler.py</w:t>
+      </w:r>
+    </w:p>
+    <w:p>
+      <w:pPr>
+        <w:pStyle w:val="Heading3"/>
+      </w:pPr>
+      <w:r>
+        <w:rPr>
+          <w:highlight w:val="yellow"/>
+        </w:rPr>
+        <w:t xml:space="preserve">class </w:t>
+      </w:r>
+      <w:proofErr w:type="spellStart"/>
+      <w:r>
+        <w:rPr>
+          <w:highlight w:val="yellow"/>
+        </w:rPr>
+        <w:t>Shutdown</w:t>
+      </w:r>
+      <w:r>
+        <w:rPr>
+          <w:highlight w:val="yellow"/>
+        </w:rPr>
+        <w:t>Handler</w:t>
+      </w:r>
+      <w:proofErr w:type="spellEnd"/>
+    </w:p>
+    <w:p>
+      <w:pPr>
+        <w:pStyle w:val="normal2"/>
+      </w:pPr>
+      <w:r>
+        <w:t xml:space="preserve">Handler </w:t>
+      </w:r>
+      <w:proofErr w:type="spellStart"/>
+      <w:r>
+        <w:t>xử</w:t>
+      </w:r>
+      <w:proofErr w:type="spellEnd"/>
+      <w:r>
+        <w:t xml:space="preserve"> </w:t>
+      </w:r>
+      <w:proofErr w:type="spellStart"/>
+      <w:r>
+        <w:t>lý</w:t>
+      </w:r>
+      <w:proofErr w:type="spellEnd"/>
+      <w:r>
+        <w:t xml:space="preserve"> </w:t>
+      </w:r>
+      <w:proofErr w:type="spellStart"/>
+      <w:r>
+        <w:t>những</w:t>
+      </w:r>
+      <w:proofErr w:type="spellEnd"/>
+      <w:r>
+        <w:t xml:space="preserve"> </w:t>
+      </w:r>
+      <w:proofErr w:type="spellStart"/>
+      <w:r>
+        <w:t>yêu</w:t>
+      </w:r>
+      <w:proofErr w:type="spellEnd"/>
+      <w:r>
+        <w:t xml:space="preserve"> </w:t>
+      </w:r>
+      <w:proofErr w:type="spellStart"/>
+      <w:r>
+        <w:t>cầu</w:t>
+      </w:r>
+      <w:proofErr w:type="spellEnd"/>
+      <w:r>
+        <w:t xml:space="preserve"> </w:t>
+      </w:r>
+      <w:proofErr w:type="spellStart"/>
+      <w:r>
+        <w:t>liên</w:t>
+      </w:r>
+      <w:proofErr w:type="spellEnd"/>
+      <w:r>
+        <w:t xml:space="preserve"> </w:t>
+      </w:r>
+      <w:proofErr w:type="spellStart"/>
+      <w:r>
+        <w:t>quan</w:t>
+      </w:r>
+      <w:proofErr w:type="spellEnd"/>
+      <w:r>
+        <w:t xml:space="preserve"> </w:t>
+      </w:r>
+      <w:proofErr w:type="spellStart"/>
+      <w:r>
+        <w:t>đến</w:t>
+      </w:r>
+      <w:proofErr w:type="spellEnd"/>
+      <w:r>
+        <w:t xml:space="preserve"> </w:t>
+      </w:r>
+      <w:proofErr w:type="spellStart"/>
+      <w:r>
+        <w:t>việc</w:t>
+      </w:r>
+      <w:proofErr w:type="spellEnd"/>
+      <w:r>
+        <w:t xml:space="preserve"> </w:t>
+      </w:r>
+      <w:proofErr w:type="spellStart"/>
+      <w:r>
+        <w:t>tắt</w:t>
+      </w:r>
+      <w:proofErr w:type="spellEnd"/>
+      <w:r>
+        <w:t xml:space="preserve"> </w:t>
+      </w:r>
+      <w:proofErr w:type="spellStart"/>
+      <w:r>
+        <w:t>máy</w:t>
+      </w:r>
+      <w:proofErr w:type="spellEnd"/>
+      <w:r>
+        <w:t xml:space="preserve"> </w:t>
+      </w:r>
+      <w:proofErr w:type="spellStart"/>
+      <w:r>
+        <w:t>tính</w:t>
+      </w:r>
+      <w:proofErr w:type="spellEnd"/>
+    </w:p>
+    <w:p>
+      <w:pPr>
+        <w:pStyle w:val="Heading4"/>
+      </w:pPr>
+      <w:proofErr w:type="spellStart"/>
+      <w:r>
+        <w:t>ShutdownHandler</w:t>
+      </w:r>
+      <w:r>
+        <w:t>.Execute</w:t>
+      </w:r>
+      <w:proofErr w:type="spellEnd"/>
+      <w:r>
+        <w:t>(</w:t>
+      </w:r>
+      <w:proofErr w:type="spellStart"/>
+      <w:r>
+        <w:t>reqCode</w:t>
+      </w:r>
+      <w:proofErr w:type="spellEnd"/>
+      <w:r>
+        <w:t>, data)</w:t>
+      </w:r>
+    </w:p>
+    <w:p>
+      <w:pPr>
+        <w:pStyle w:val="normal3"/>
+      </w:pPr>
+      <w:proofErr w:type="spellStart"/>
+      <w:r>
+        <w:t>Hàm</w:t>
+      </w:r>
+      <w:proofErr w:type="spellEnd"/>
+      <w:r>
+        <w:t xml:space="preserve"> Execute </w:t>
+      </w:r>
+      <w:proofErr w:type="spellStart"/>
+      <w:r>
+        <w:t>của</w:t>
+      </w:r>
+      <w:proofErr w:type="spellEnd"/>
+      <w:r>
+        <w:t xml:space="preserve"> </w:t>
+      </w:r>
+      <w:proofErr w:type="spellStart"/>
+      <w:r>
+        <w:t>ScreenshotHandler</w:t>
+      </w:r>
+      <w:proofErr w:type="spellEnd"/>
+      <w:r>
+        <w:t xml:space="preserve"> </w:t>
+      </w:r>
+      <w:proofErr w:type="spellStart"/>
+      <w:r>
+        <w:t>nhận</w:t>
+      </w:r>
+      <w:proofErr w:type="spellEnd"/>
+      <w:r>
+        <w:t xml:space="preserve"> data </w:t>
+      </w:r>
+      <w:proofErr w:type="spellStart"/>
+      <w:r>
+        <w:t>là</w:t>
+      </w:r>
+      <w:proofErr w:type="spellEnd"/>
+      <w:r>
+        <w:t xml:space="preserve"> “S” </w:t>
+      </w:r>
+      <w:proofErr w:type="spellStart"/>
+      <w:r>
+        <w:t>hoặc</w:t>
+      </w:r>
+      <w:proofErr w:type="spellEnd"/>
+      <w:r>
+        <w:t xml:space="preserve"> “L” (</w:t>
+      </w:r>
+      <w:proofErr w:type="spellStart"/>
+      <w:r>
+        <w:t>ứng</w:t>
+      </w:r>
+      <w:proofErr w:type="spellEnd"/>
+      <w:r>
+        <w:t xml:space="preserve"> </w:t>
+      </w:r>
+      <w:proofErr w:type="spellStart"/>
+      <w:r>
+        <w:t>với</w:t>
+      </w:r>
+      <w:proofErr w:type="spellEnd"/>
+      <w:r>
+        <w:t xml:space="preserve"> </w:t>
+      </w:r>
+      <w:proofErr w:type="spellStart"/>
+      <w:r>
+        <w:t>thông</w:t>
+      </w:r>
+      <w:proofErr w:type="spellEnd"/>
+      <w:r>
+        <w:t xml:space="preserve"> </w:t>
+      </w:r>
+      <w:proofErr w:type="spellStart"/>
+      <w:r>
+        <w:t>điệp</w:t>
+      </w:r>
+      <w:proofErr w:type="spellEnd"/>
+      <w:r>
+        <w:t xml:space="preserve"> “SHUTDOWN S” </w:t>
+      </w:r>
+      <w:proofErr w:type="spellStart"/>
+      <w:r>
+        <w:t>và</w:t>
+      </w:r>
+      <w:proofErr w:type="spellEnd"/>
+      <w:r>
+        <w:t xml:space="preserve"> “SHUTDOWN L”).</w:t>
+      </w:r>
+    </w:p>
+    <w:p>
+      <w:pPr>
+        <w:pStyle w:val="normal3"/>
+      </w:pPr>
+      <w:proofErr w:type="spellStart"/>
+      <w:r>
+        <w:t>Nếu</w:t>
+      </w:r>
+      <w:proofErr w:type="spellEnd"/>
+      <w:r>
+        <w:t xml:space="preserve"> data </w:t>
+      </w:r>
+      <w:proofErr w:type="spellStart"/>
+      <w:r>
+        <w:t>là</w:t>
+      </w:r>
+      <w:proofErr w:type="spellEnd"/>
+      <w:r>
+        <w:t xml:space="preserve"> “S” </w:t>
+      </w:r>
+      <w:proofErr w:type="spellStart"/>
+      <w:r>
+        <w:t>thì</w:t>
+      </w:r>
+      <w:proofErr w:type="spellEnd"/>
+      <w:r>
+        <w:t xml:space="preserve"> </w:t>
+      </w:r>
+      <w:proofErr w:type="spellStart"/>
+      <w:r>
+        <w:t>kết</w:t>
+      </w:r>
+      <w:proofErr w:type="spellEnd"/>
+      <w:r>
+        <w:t xml:space="preserve"> </w:t>
+      </w:r>
+      <w:proofErr w:type="spellStart"/>
+      <w:r>
+        <w:t>nối</w:t>
+      </w:r>
+      <w:proofErr w:type="spellEnd"/>
+      <w:r>
+        <w:t xml:space="preserve"> </w:t>
+      </w:r>
+      <w:proofErr w:type="spellStart"/>
+      <w:r>
+        <w:t>sẽ</w:t>
+      </w:r>
+      <w:proofErr w:type="spellEnd"/>
+      <w:r>
+        <w:t xml:space="preserve"> </w:t>
+      </w:r>
+      <w:proofErr w:type="spellStart"/>
+      <w:r>
+        <w:t>được</w:t>
+      </w:r>
+      <w:proofErr w:type="spellEnd"/>
+      <w:r>
+        <w:t xml:space="preserve"> </w:t>
+      </w:r>
+      <w:proofErr w:type="spellStart"/>
+      <w:r>
+        <w:t>ngắt</w:t>
+      </w:r>
+      <w:proofErr w:type="spellEnd"/>
+      <w:r>
+        <w:t xml:space="preserve">, </w:t>
+      </w:r>
+      <w:proofErr w:type="spellStart"/>
+      <w:r>
+        <w:t>chương</w:t>
+      </w:r>
+      <w:proofErr w:type="spellEnd"/>
+      <w:r>
+        <w:t xml:space="preserve"> </w:t>
+      </w:r>
+      <w:proofErr w:type="spellStart"/>
+      <w:r>
+        <w:t>trình</w:t>
+      </w:r>
+      <w:proofErr w:type="spellEnd"/>
+      <w:r>
+        <w:t xml:space="preserve"> server </w:t>
+      </w:r>
+      <w:proofErr w:type="spellStart"/>
+      <w:r>
+        <w:t>tắt</w:t>
+      </w:r>
+      <w:proofErr w:type="spellEnd"/>
+      <w:r>
+        <w:t xml:space="preserve"> </w:t>
+      </w:r>
+      <w:proofErr w:type="spellStart"/>
+      <w:r>
+        <w:t>và</w:t>
+      </w:r>
+      <w:proofErr w:type="spellEnd"/>
+      <w:r>
+        <w:t xml:space="preserve"> </w:t>
+      </w:r>
+      <w:proofErr w:type="spellStart"/>
+      <w:r>
+        <w:t>máy</w:t>
+      </w:r>
+      <w:proofErr w:type="spellEnd"/>
+      <w:r>
+        <w:t xml:space="preserve"> </w:t>
+      </w:r>
+      <w:proofErr w:type="spellStart"/>
+      <w:r>
+        <w:t>tính</w:t>
+      </w:r>
+      <w:proofErr w:type="spellEnd"/>
+      <w:r>
+        <w:t xml:space="preserve"> </w:t>
+      </w:r>
+      <w:proofErr w:type="spellStart"/>
+      <w:r>
+        <w:t>sẽ</w:t>
+      </w:r>
+      <w:proofErr w:type="spellEnd"/>
+      <w:r>
+        <w:t xml:space="preserve"> </w:t>
+      </w:r>
+      <w:proofErr w:type="spellStart"/>
+      <w:r>
+        <w:t>tắt</w:t>
+      </w:r>
+      <w:proofErr w:type="spellEnd"/>
+      <w:r>
+        <w:t xml:space="preserve"> </w:t>
+      </w:r>
+      <w:proofErr w:type="spellStart"/>
+      <w:r>
+        <w:t>trong</w:t>
+      </w:r>
+      <w:proofErr w:type="spellEnd"/>
+      <w:r>
+        <w:t xml:space="preserve"> 3 </w:t>
+      </w:r>
+      <w:proofErr w:type="spellStart"/>
+      <w:r>
+        <w:t>giây</w:t>
+      </w:r>
+      <w:proofErr w:type="spellEnd"/>
+      <w:r>
+        <w:t>.</w:t>
+      </w:r>
+    </w:p>
+    <w:p>
+      <w:pPr>
+        <w:pStyle w:val="normal3"/>
+      </w:pPr>
+      <w:proofErr w:type="spellStart"/>
+      <w:r>
+        <w:t>Nếu</w:t>
+      </w:r>
+      <w:proofErr w:type="spellEnd"/>
+      <w:r>
+        <w:t xml:space="preserve"> data </w:t>
+      </w:r>
+      <w:proofErr w:type="spellStart"/>
+      <w:r>
+        <w:t>là</w:t>
+      </w:r>
+      <w:proofErr w:type="spellEnd"/>
+      <w:r>
+        <w:t xml:space="preserve"> “L”</w:t>
+      </w:r>
+      <w:r>
+        <w:t xml:space="preserve"> </w:t>
+      </w:r>
+      <w:proofErr w:type="spellStart"/>
+      <w:r>
+        <w:t>thì</w:t>
+      </w:r>
+      <w:proofErr w:type="spellEnd"/>
+      <w:r>
+        <w:t xml:space="preserve"> </w:t>
+      </w:r>
+      <w:proofErr w:type="spellStart"/>
+      <w:r>
+        <w:t>kết</w:t>
+      </w:r>
+      <w:proofErr w:type="spellEnd"/>
+      <w:r>
+        <w:t xml:space="preserve"> </w:t>
+      </w:r>
+      <w:proofErr w:type="spellStart"/>
+      <w:r>
+        <w:t>nối</w:t>
+      </w:r>
+      <w:proofErr w:type="spellEnd"/>
+      <w:r>
+        <w:t xml:space="preserve"> </w:t>
+      </w:r>
+      <w:proofErr w:type="spellStart"/>
+      <w:r>
+        <w:t>sẽ</w:t>
+      </w:r>
+      <w:proofErr w:type="spellEnd"/>
+      <w:r>
+        <w:t xml:space="preserve"> </w:t>
+      </w:r>
+      <w:proofErr w:type="spellStart"/>
+      <w:r>
+        <w:t>được</w:t>
+      </w:r>
+      <w:proofErr w:type="spellEnd"/>
+      <w:r>
+        <w:t xml:space="preserve"> </w:t>
+      </w:r>
+      <w:proofErr w:type="spellStart"/>
+      <w:r>
+        <w:t>ngắt</w:t>
+      </w:r>
+      <w:proofErr w:type="spellEnd"/>
+      <w:r>
+        <w:t xml:space="preserve">, </w:t>
+      </w:r>
+      <w:proofErr w:type="spellStart"/>
+      <w:r>
+        <w:t>chương</w:t>
+      </w:r>
+      <w:proofErr w:type="spellEnd"/>
+      <w:r>
+        <w:t xml:space="preserve"> </w:t>
+      </w:r>
+      <w:proofErr w:type="spellStart"/>
+      <w:r>
+        <w:t>trình</w:t>
+      </w:r>
+      <w:proofErr w:type="spellEnd"/>
+      <w:r>
+        <w:t xml:space="preserve"> server </w:t>
+      </w:r>
+      <w:proofErr w:type="spellStart"/>
+      <w:r>
+        <w:t>tắt</w:t>
+      </w:r>
+      <w:proofErr w:type="spellEnd"/>
+      <w:r>
+        <w:t xml:space="preserve"> </w:t>
+      </w:r>
+      <w:proofErr w:type="spellStart"/>
+      <w:r>
+        <w:t>và</w:t>
+      </w:r>
+      <w:proofErr w:type="spellEnd"/>
+      <w:r>
+        <w:t xml:space="preserve"> </w:t>
+      </w:r>
+      <w:proofErr w:type="spellStart"/>
+      <w:r>
+        <w:t>người</w:t>
+      </w:r>
+      <w:proofErr w:type="spellEnd"/>
+      <w:r>
+        <w:t xml:space="preserve"> dung </w:t>
+      </w:r>
+      <w:proofErr w:type="spellStart"/>
+      <w:r>
+        <w:t>máy</w:t>
+      </w:r>
+      <w:proofErr w:type="spellEnd"/>
+      <w:r>
+        <w:t xml:space="preserve"> server </w:t>
+      </w:r>
+      <w:proofErr w:type="spellStart"/>
+      <w:r>
+        <w:t>sẽ</w:t>
+      </w:r>
+      <w:proofErr w:type="spellEnd"/>
+      <w:r>
+        <w:t xml:space="preserve"> </w:t>
+      </w:r>
+      <w:proofErr w:type="spellStart"/>
+      <w:r>
+        <w:t>bị</w:t>
+      </w:r>
+      <w:proofErr w:type="spellEnd"/>
+      <w:r>
+        <w:t xml:space="preserve"> log out </w:t>
+      </w:r>
+      <w:proofErr w:type="spellStart"/>
+      <w:r>
+        <w:t>trong</w:t>
+      </w:r>
+      <w:proofErr w:type="spellEnd"/>
+      <w:r>
+        <w:t xml:space="preserve"> 3 </w:t>
+      </w:r>
+      <w:proofErr w:type="spellStart"/>
+      <w:r>
+        <w:t>giây</w:t>
+      </w:r>
+      <w:proofErr w:type="spellEnd"/>
+      <w:r>
+        <w:t>.</w:t>
+      </w:r>
+    </w:p>
+    <w:p>
+      <w:pPr>
+        <w:pStyle w:val="normal3"/>
+      </w:pPr>
+    </w:p>
+    <w:p>
+      <w:pPr>
+        <w:pStyle w:val="Heading2"/>
+        <w:spacing w:before="240"/>
         <w:rPr>
           <w:rFonts w:ascii="Consolas" w:hAnsi="Consolas"/>
           <w:i w:val="0"/>
           <w:iCs/>
         </w:rPr>
-        <w:t>_handler.py</w:t>
-      </w:r>
-    </w:p>
-    <w:p>
-      <w:pPr>
-        <w:pStyle w:val="Heading3"/>
-      </w:pPr>
-      <w:r>
-        <w:rPr>
-          <w:highlight w:val="yellow"/>
-        </w:rPr>
-        <w:t xml:space="preserve">class </w:t>
-      </w:r>
-      <w:proofErr w:type="spellStart"/>
-      <w:r>
-        <w:rPr>
-          <w:highlight w:val="yellow"/>
-        </w:rPr>
-        <w:t>Shutdown</w:t>
-      </w:r>
-      <w:r>
-        <w:rPr>
-          <w:highlight w:val="yellow"/>
-        </w:rPr>
-        <w:t>Handler</w:t>
-      </w:r>
-      <w:proofErr w:type="spellEnd"/>
-    </w:p>
-    <w:p>
-      <w:pPr>
-        <w:pStyle w:val="normal2"/>
-      </w:pPr>
-      <w:r>
-        <w:t xml:space="preserve">Handler </w:t>
-      </w:r>
-      <w:proofErr w:type="spellStart"/>
-      <w:r>
-        <w:t>xử</w:t>
-      </w:r>
-      <w:proofErr w:type="spellEnd"/>
-      <w:r>
-        <w:t xml:space="preserve"> </w:t>
-      </w:r>
-      <w:proofErr w:type="spellStart"/>
-      <w:r>
-        <w:t>lý</w:t>
-      </w:r>
-      <w:proofErr w:type="spellEnd"/>
-      <w:r>
-        <w:t xml:space="preserve"> </w:t>
-      </w:r>
-      <w:proofErr w:type="spellStart"/>
-      <w:r>
-        <w:t>những</w:t>
-      </w:r>
-      <w:proofErr w:type="spellEnd"/>
-      <w:r>
-        <w:t xml:space="preserve"> </w:t>
-      </w:r>
-      <w:proofErr w:type="spellStart"/>
-      <w:r>
-        <w:t>yêu</w:t>
-      </w:r>
-      <w:proofErr w:type="spellEnd"/>
-      <w:r>
-        <w:t xml:space="preserve"> </w:t>
-      </w:r>
-      <w:proofErr w:type="spellStart"/>
-      <w:r>
-        <w:t>cầu</w:t>
-      </w:r>
-      <w:proofErr w:type="spellEnd"/>
-      <w:r>
-        <w:t xml:space="preserve"> </w:t>
-      </w:r>
-      <w:proofErr w:type="spellStart"/>
-      <w:r>
-        <w:t>liên</w:t>
-      </w:r>
-      <w:proofErr w:type="spellEnd"/>
-      <w:r>
-        <w:t xml:space="preserve"> </w:t>
-      </w:r>
-      <w:proofErr w:type="spellStart"/>
-      <w:r>
-        <w:t>quan</w:t>
-      </w:r>
-      <w:proofErr w:type="spellEnd"/>
-      <w:r>
-        <w:t xml:space="preserve"> </w:t>
-      </w:r>
-      <w:proofErr w:type="spellStart"/>
-      <w:r>
-        <w:t>đến</w:t>
-      </w:r>
-      <w:proofErr w:type="spellEnd"/>
-      <w:r>
-        <w:t xml:space="preserve"> </w:t>
-      </w:r>
-      <w:proofErr w:type="spellStart"/>
-      <w:r>
-        <w:t>việc</w:t>
-      </w:r>
-      <w:proofErr w:type="spellEnd"/>
-      <w:r>
-        <w:t xml:space="preserve"> </w:t>
-      </w:r>
-      <w:proofErr w:type="spellStart"/>
-      <w:r>
-        <w:t>tắt</w:t>
-      </w:r>
-      <w:proofErr w:type="spellEnd"/>
-      <w:r>
-        <w:t xml:space="preserve"> </w:t>
-      </w:r>
-      <w:proofErr w:type="spellStart"/>
-      <w:r>
-        <w:t>máy</w:t>
-      </w:r>
-      <w:proofErr w:type="spellEnd"/>
-      <w:r>
-        <w:t xml:space="preserve"> </w:t>
-      </w:r>
-      <w:proofErr w:type="spellStart"/>
-      <w:r>
-        <w:t>tính</w:t>
-      </w:r>
-      <w:proofErr w:type="spellEnd"/>
-    </w:p>
-    <w:p>
-      <w:pPr>
-        <w:pStyle w:val="Heading4"/>
-      </w:pPr>
-      <w:proofErr w:type="spellStart"/>
-      <w:r>
-        <w:t>ShutdownHandler</w:t>
-      </w:r>
-      <w:r>
-        <w:t>.Execute</w:t>
-      </w:r>
-      <w:proofErr w:type="spellEnd"/>
-      <w:r>
-        <w:t>(</w:t>
-      </w:r>
-      <w:proofErr w:type="spellStart"/>
-      <w:r>
-        <w:t>reqCode</w:t>
-      </w:r>
-      <w:proofErr w:type="spellEnd"/>
-      <w:r>
-        <w:t>, data)</w:t>
-      </w:r>
-    </w:p>
-    <w:p>
-      <w:pPr>
-        <w:pStyle w:val="normal3"/>
-      </w:pPr>
-      <w:proofErr w:type="spellStart"/>
-      <w:r>
-        <w:t>Hàm</w:t>
-      </w:r>
-      <w:proofErr w:type="spellEnd"/>
-      <w:r>
-        <w:t xml:space="preserve"> Execute </w:t>
-      </w:r>
-      <w:proofErr w:type="spellStart"/>
-      <w:r>
-        <w:t>của</w:t>
-      </w:r>
-      <w:proofErr w:type="spellEnd"/>
-      <w:r>
-        <w:t xml:space="preserve"> </w:t>
-      </w:r>
-      <w:proofErr w:type="spellStart"/>
-      <w:r>
-        <w:t>ScreenshotHandler</w:t>
-      </w:r>
-      <w:proofErr w:type="spellEnd"/>
-      <w:r>
-        <w:t xml:space="preserve"> </w:t>
-      </w:r>
-      <w:proofErr w:type="spellStart"/>
-      <w:r>
-        <w:t>nhận</w:t>
-      </w:r>
-      <w:proofErr w:type="spellEnd"/>
-      <w:r>
-        <w:t xml:space="preserve"> data </w:t>
-      </w:r>
-      <w:proofErr w:type="spellStart"/>
-      <w:r>
-        <w:t>là</w:t>
-      </w:r>
-      <w:proofErr w:type="spellEnd"/>
-      <w:r>
-        <w:t xml:space="preserve"> “S” </w:t>
-      </w:r>
-      <w:proofErr w:type="spellStart"/>
-      <w:r>
-        <w:t>hoặc</w:t>
-      </w:r>
-      <w:proofErr w:type="spellEnd"/>
-      <w:r>
-        <w:t xml:space="preserve"> “L” (</w:t>
-      </w:r>
-      <w:proofErr w:type="spellStart"/>
-      <w:r>
-        <w:t>ứng</w:t>
-      </w:r>
-      <w:proofErr w:type="spellEnd"/>
-      <w:r>
-        <w:t xml:space="preserve"> </w:t>
-      </w:r>
-      <w:proofErr w:type="spellStart"/>
-      <w:r>
-        <w:t>với</w:t>
-      </w:r>
-      <w:proofErr w:type="spellEnd"/>
-      <w:r>
-        <w:t xml:space="preserve"> </w:t>
-      </w:r>
-      <w:proofErr w:type="spellStart"/>
-      <w:r>
-        <w:t>thông</w:t>
-      </w:r>
-      <w:proofErr w:type="spellEnd"/>
-      <w:r>
-        <w:t xml:space="preserve"> </w:t>
-      </w:r>
-      <w:proofErr w:type="spellStart"/>
-      <w:r>
-        <w:t>điệp</w:t>
-      </w:r>
-      <w:proofErr w:type="spellEnd"/>
-      <w:r>
-        <w:t xml:space="preserve"> “SHUTDOWN S” </w:t>
-      </w:r>
-      <w:proofErr w:type="spellStart"/>
-      <w:r>
-        <w:t>và</w:t>
-      </w:r>
-      <w:proofErr w:type="spellEnd"/>
-      <w:r>
-        <w:t xml:space="preserve"> “SHUTDOWN L”).</w:t>
-      </w:r>
-    </w:p>
-    <w:p>
-      <w:pPr>
-        <w:pStyle w:val="normal3"/>
-      </w:pPr>
-      <w:proofErr w:type="spellStart"/>
-      <w:r>
-        <w:t>Nếu</w:t>
-      </w:r>
-      <w:proofErr w:type="spellEnd"/>
-      <w:r>
-        <w:t xml:space="preserve"> data </w:t>
-      </w:r>
-      <w:proofErr w:type="spellStart"/>
-      <w:r>
-        <w:t>là</w:t>
-      </w:r>
-      <w:proofErr w:type="spellEnd"/>
-      <w:r>
-        <w:t xml:space="preserve"> “S” </w:t>
-      </w:r>
-      <w:proofErr w:type="spellStart"/>
-      <w:r>
-        <w:t>thì</w:t>
-      </w:r>
-      <w:proofErr w:type="spellEnd"/>
-      <w:r>
-        <w:t xml:space="preserve"> </w:t>
-      </w:r>
-      <w:proofErr w:type="spellStart"/>
-      <w:r>
-        <w:t>kết</w:t>
-      </w:r>
-      <w:proofErr w:type="spellEnd"/>
-      <w:r>
-        <w:t xml:space="preserve"> </w:t>
-      </w:r>
-      <w:proofErr w:type="spellStart"/>
-      <w:r>
-        <w:t>nối</w:t>
-      </w:r>
-      <w:proofErr w:type="spellEnd"/>
-      <w:r>
-        <w:t xml:space="preserve"> </w:t>
-      </w:r>
-      <w:proofErr w:type="spellStart"/>
-      <w:r>
-        <w:t>sẽ</w:t>
-      </w:r>
-      <w:proofErr w:type="spellEnd"/>
-      <w:r>
-        <w:t xml:space="preserve"> </w:t>
-      </w:r>
-      <w:proofErr w:type="spellStart"/>
-      <w:r>
-        <w:t>được</w:t>
-      </w:r>
-      <w:proofErr w:type="spellEnd"/>
-      <w:r>
-        <w:t xml:space="preserve"> </w:t>
-      </w:r>
-      <w:proofErr w:type="spellStart"/>
-      <w:r>
-        <w:t>ngắt</w:t>
-      </w:r>
-      <w:proofErr w:type="spellEnd"/>
-      <w:r>
-        <w:t xml:space="preserve">, </w:t>
-      </w:r>
-      <w:proofErr w:type="spellStart"/>
-      <w:r>
-        <w:t>chương</w:t>
-      </w:r>
-      <w:proofErr w:type="spellEnd"/>
-      <w:r>
-        <w:t xml:space="preserve"> </w:t>
-      </w:r>
-      <w:proofErr w:type="spellStart"/>
-      <w:r>
-        <w:t>trình</w:t>
-      </w:r>
-      <w:proofErr w:type="spellEnd"/>
-      <w:r>
-        <w:t xml:space="preserve"> server </w:t>
-      </w:r>
-      <w:proofErr w:type="spellStart"/>
-      <w:r>
-        <w:t>tắt</w:t>
-      </w:r>
-      <w:proofErr w:type="spellEnd"/>
-      <w:r>
-        <w:t xml:space="preserve"> </w:t>
-      </w:r>
-      <w:proofErr w:type="spellStart"/>
-      <w:r>
-        <w:t>và</w:t>
-      </w:r>
-      <w:proofErr w:type="spellEnd"/>
-      <w:r>
-        <w:t xml:space="preserve"> </w:t>
-      </w:r>
-      <w:proofErr w:type="spellStart"/>
-      <w:r>
-        <w:t>máy</w:t>
-      </w:r>
-      <w:proofErr w:type="spellEnd"/>
-      <w:r>
-        <w:t xml:space="preserve"> </w:t>
-      </w:r>
-      <w:proofErr w:type="spellStart"/>
-      <w:r>
-        <w:t>tính</w:t>
-      </w:r>
-      <w:proofErr w:type="spellEnd"/>
-      <w:r>
-        <w:t xml:space="preserve"> </w:t>
-      </w:r>
-      <w:proofErr w:type="spellStart"/>
-      <w:r>
-        <w:t>sẽ</w:t>
-      </w:r>
-      <w:proofErr w:type="spellEnd"/>
-      <w:r>
-        <w:t xml:space="preserve"> </w:t>
-      </w:r>
-      <w:proofErr w:type="spellStart"/>
-      <w:r>
-        <w:t>tắt</w:t>
-      </w:r>
-      <w:proofErr w:type="spellEnd"/>
-      <w:r>
-        <w:t xml:space="preserve"> </w:t>
-      </w:r>
-      <w:proofErr w:type="spellStart"/>
-      <w:r>
-        <w:t>trong</w:t>
-      </w:r>
-      <w:proofErr w:type="spellEnd"/>
-      <w:r>
-        <w:t xml:space="preserve"> 3 </w:t>
-      </w:r>
-      <w:proofErr w:type="spellStart"/>
-      <w:r>
-        <w:t>giây</w:t>
-      </w:r>
-      <w:proofErr w:type="spellEnd"/>
-      <w:r>
-        <w:t>.</w:t>
-      </w:r>
-    </w:p>
-    <w:p>
-      <w:pPr>
-        <w:pStyle w:val="normal3"/>
-      </w:pPr>
-      <w:proofErr w:type="spellStart"/>
-      <w:r>
-        <w:t>Nếu</w:t>
-      </w:r>
-      <w:proofErr w:type="spellEnd"/>
-      <w:r>
-        <w:t xml:space="preserve"> data </w:t>
-      </w:r>
-      <w:proofErr w:type="spellStart"/>
-      <w:r>
-        <w:t>là</w:t>
-      </w:r>
-      <w:proofErr w:type="spellEnd"/>
-      <w:r>
-        <w:t xml:space="preserve"> “L”</w:t>
-      </w:r>
-      <w:r>
-        <w:t xml:space="preserve"> </w:t>
-      </w:r>
-      <w:proofErr w:type="spellStart"/>
-      <w:r>
-        <w:t>thì</w:t>
-      </w:r>
-      <w:proofErr w:type="spellEnd"/>
-      <w:r>
-        <w:t xml:space="preserve"> </w:t>
-      </w:r>
-      <w:proofErr w:type="spellStart"/>
-      <w:r>
-        <w:t>kết</w:t>
-      </w:r>
-      <w:proofErr w:type="spellEnd"/>
-      <w:r>
-        <w:t xml:space="preserve"> </w:t>
-      </w:r>
-      <w:proofErr w:type="spellStart"/>
-      <w:r>
-        <w:t>nối</w:t>
-      </w:r>
-      <w:proofErr w:type="spellEnd"/>
-      <w:r>
-        <w:t xml:space="preserve"> </w:t>
-      </w:r>
-      <w:proofErr w:type="spellStart"/>
-      <w:r>
-        <w:t>sẽ</w:t>
-      </w:r>
-      <w:proofErr w:type="spellEnd"/>
-      <w:r>
-        <w:t xml:space="preserve"> </w:t>
-      </w:r>
-      <w:proofErr w:type="spellStart"/>
-      <w:r>
-        <w:t>được</w:t>
-      </w:r>
-      <w:proofErr w:type="spellEnd"/>
-      <w:r>
-        <w:t xml:space="preserve"> </w:t>
-      </w:r>
-      <w:proofErr w:type="spellStart"/>
-      <w:r>
-        <w:t>ngắt</w:t>
-      </w:r>
-      <w:proofErr w:type="spellEnd"/>
-      <w:r>
-        <w:t xml:space="preserve">, </w:t>
-      </w:r>
-      <w:proofErr w:type="spellStart"/>
-      <w:r>
-        <w:t>chương</w:t>
-      </w:r>
-      <w:proofErr w:type="spellEnd"/>
-      <w:r>
-        <w:t xml:space="preserve"> </w:t>
-      </w:r>
-      <w:proofErr w:type="spellStart"/>
-      <w:r>
-        <w:t>trình</w:t>
-      </w:r>
-      <w:proofErr w:type="spellEnd"/>
-      <w:r>
-        <w:t xml:space="preserve"> server </w:t>
-      </w:r>
-      <w:proofErr w:type="spellStart"/>
-      <w:r>
-        <w:t>tắt</w:t>
-      </w:r>
-      <w:proofErr w:type="spellEnd"/>
-      <w:r>
-        <w:t xml:space="preserve"> </w:t>
-      </w:r>
-      <w:proofErr w:type="spellStart"/>
-      <w:r>
-        <w:t>và</w:t>
-      </w:r>
-      <w:proofErr w:type="spellEnd"/>
-      <w:r>
-        <w:t xml:space="preserve"> </w:t>
-      </w:r>
-      <w:proofErr w:type="spellStart"/>
-      <w:r>
-        <w:t>người</w:t>
-      </w:r>
-      <w:proofErr w:type="spellEnd"/>
-      <w:r>
-        <w:t xml:space="preserve"> dung </w:t>
-      </w:r>
-      <w:proofErr w:type="spellStart"/>
-      <w:r>
-        <w:t>máy</w:t>
-      </w:r>
-      <w:proofErr w:type="spellEnd"/>
-      <w:r>
-        <w:t xml:space="preserve"> server </w:t>
-      </w:r>
-      <w:proofErr w:type="spellStart"/>
-      <w:r>
-        <w:t>sẽ</w:t>
-      </w:r>
-      <w:proofErr w:type="spellEnd"/>
-      <w:r>
-        <w:t xml:space="preserve"> </w:t>
-      </w:r>
-      <w:proofErr w:type="spellStart"/>
-      <w:r>
-        <w:t>bị</w:t>
-      </w:r>
-      <w:proofErr w:type="spellEnd"/>
-      <w:r>
-        <w:t xml:space="preserve"> log out </w:t>
-      </w:r>
-      <w:proofErr w:type="spellStart"/>
-      <w:r>
-        <w:t>trong</w:t>
-      </w:r>
-      <w:proofErr w:type="spellEnd"/>
-      <w:r>
-        <w:t xml:space="preserve"> 3 </w:t>
-      </w:r>
-      <w:proofErr w:type="spellStart"/>
-      <w:r>
-        <w:t>giây</w:t>
-      </w:r>
-      <w:proofErr w:type="spellEnd"/>
-      <w:r>
-        <w:t>.</w:t>
-      </w:r>
-    </w:p>
-    <w:p>
-      <w:pPr>
-        <w:pStyle w:val="normal3"/>
-      </w:pPr>
-    </w:p>
-    <w:p>
-      <w:pPr>
-        <w:pStyle w:val="Heading2"/>
-        <w:spacing w:before="240"/>
+      </w:pPr>
+      <w:r>
+        <w:t xml:space="preserve">File </w:t>
+      </w:r>
+      <w:r>
         <w:rPr>
           <w:rFonts w:ascii="Consolas" w:hAnsi="Consolas"/>
           <w:i w:val="0"/>
           <w:iCs/>
         </w:rPr>
-      </w:pPr>
-      <w:r>
-        <w:t xml:space="preserve">File </w:t>
-      </w:r>
-      <w:r>
-        <w:rPr>
-          <w:rFonts w:ascii="Consolas" w:hAnsi="Consolas"/>
-          <w:i w:val="0"/>
-          <w:iCs/>
-        </w:rPr>
-        <w:t>info</w:t>
-      </w:r>
-      <w:r>
-        <w:rPr>
-          <w:rFonts w:ascii="Consolas" w:hAnsi="Consolas"/>
-          <w:i w:val="0"/>
-          <w:iCs/>
-        </w:rPr>
-        <w:t>_handler.py</w:t>
+        <w:t>info_handler.py</w:t>
       </w:r>
     </w:p>
     <w:p>
@@ -32932,4 +32861,16 @@
     </a:ext>
   </a:extLst>
 </a:theme>
+</file>
+
+<file path=customXml/item1.xml><?xml version="1.0" encoding="utf-8"?>
+<b:Sources xmlns:b="http://schemas.openxmlformats.org/officeDocument/2006/bibliography" xmlns="http://schemas.openxmlformats.org/officeDocument/2006/bibliography" SelectedStyle="\APASixthEditionOfficeOnline.xsl" StyleName="APA" Version="6"/>
+</file>
+
+<file path=customXml/itemProps1.xml><?xml version="1.0" encoding="utf-8"?>
+<ds:datastoreItem xmlns:ds="http://schemas.openxmlformats.org/officeDocument/2006/customXml" ds:itemID="{D5BCD6E7-296F-4C62-8121-493B752CFD6D}">
+  <ds:schemaRefs>
+    <ds:schemaRef ds:uri="http://schemas.openxmlformats.org/officeDocument/2006/bibliography"/>
+  </ds:schemaRefs>
+</ds:datastoreItem>
 </file>
</xml_diff>